<commit_message>
Ti kraljice moga srca, otvori mi svoja vrata (finito)
</commit_message>
<xml_diff>
--- a/Dokumentacija Vicinor.docx
+++ b/Dokumentacija Vicinor.docx
@@ -1,10 +1,10 @@
 
 <file path=word/document.xml><?xml version="1.0" encoding="utf-8"?>
-<w:document xmlns:wpc="http://schemas.microsoft.com/office/word/2010/wordprocessingCanvas" xmlns:mc="http://schemas.openxmlformats.org/markup-compatibility/2006" xmlns:o="urn:schemas-microsoft-com:office:office" xmlns:r="http://schemas.openxmlformats.org/officeDocument/2006/relationships" xmlns:m="http://schemas.openxmlformats.org/officeDocument/2006/math" xmlns:v="urn:schemas-microsoft-com:vml" xmlns:wp14="http://schemas.microsoft.com/office/word/2010/wordprocessingDrawing" xmlns:wp="http://schemas.openxmlformats.org/drawingml/2006/wordprocessingDrawing" xmlns:w10="urn:schemas-microsoft-com:office:word" xmlns:w="http://schemas.openxmlformats.org/wordprocessingml/2006/main" xmlns:w14="http://schemas.microsoft.com/office/word/2010/wordml" xmlns:w15="http://schemas.microsoft.com/office/word/2012/wordml" xmlns:wpg="http://schemas.microsoft.com/office/word/2010/wordprocessingGroup" xmlns:wpi="http://schemas.microsoft.com/office/word/2010/wordprocessingInk" xmlns:wne="http://schemas.microsoft.com/office/word/2006/wordml" xmlns:wps="http://schemas.microsoft.com/office/word/2010/wordprocessingShape" mc:Ignorable="w14 w15 wp14">
+<w:document xmlns:wpc="http://schemas.microsoft.com/office/word/2010/wordprocessingCanvas" xmlns:mc="http://schemas.openxmlformats.org/markup-compatibility/2006" xmlns:o="urn:schemas-microsoft-com:office:office" xmlns:r="http://schemas.openxmlformats.org/officeDocument/2006/relationships" xmlns:m="http://schemas.openxmlformats.org/officeDocument/2006/math" xmlns:v="urn:schemas-microsoft-com:vml" xmlns:wp14="http://schemas.microsoft.com/office/word/2010/wordprocessingDrawing" xmlns:wp="http://schemas.openxmlformats.org/drawingml/2006/wordprocessingDrawing" xmlns:w10="urn:schemas-microsoft-com:office:word" xmlns:w="http://schemas.openxmlformats.org/wordprocessingml/2006/main" xmlns:w14="http://schemas.microsoft.com/office/word/2010/wordml" xmlns:wpg="http://schemas.microsoft.com/office/word/2010/wordprocessingGroup" xmlns:wpi="http://schemas.microsoft.com/office/word/2010/wordprocessingInk" xmlns:wne="http://schemas.microsoft.com/office/word/2006/wordml" xmlns:wps="http://schemas.microsoft.com/office/word/2010/wordprocessingShape" mc:Ignorable="w14 wp14">
   <w:body>
     <w:p>
       <w:pPr>
-        <w:pStyle w:val="Titel"/>
+        <w:pStyle w:val="Title"/>
         <w:jc w:val="center"/>
       </w:pPr>
       <w:bookmarkStart w:id="0" w:name="_GoBack"/>
@@ -12,31 +12,31 @@
     </w:p>
     <w:p>
       <w:pPr>
-        <w:pStyle w:val="Titel"/>
+        <w:pStyle w:val="Title"/>
         <w:jc w:val="center"/>
       </w:pPr>
     </w:p>
     <w:p>
       <w:pPr>
-        <w:pStyle w:val="Titel"/>
+        <w:pStyle w:val="Title"/>
         <w:jc w:val="center"/>
       </w:pPr>
     </w:p>
     <w:p>
       <w:pPr>
-        <w:pStyle w:val="Titel"/>
+        <w:pStyle w:val="Title"/>
         <w:jc w:val="center"/>
       </w:pPr>
     </w:p>
     <w:p>
       <w:pPr>
-        <w:pStyle w:val="Titel"/>
+        <w:pStyle w:val="Title"/>
         <w:jc w:val="center"/>
       </w:pPr>
     </w:p>
     <w:p>
       <w:pPr>
-        <w:pStyle w:val="Titel"/>
+        <w:pStyle w:val="Title"/>
         <w:jc w:val="center"/>
       </w:pPr>
       <w:r>
@@ -45,7 +45,7 @@
     </w:p>
     <w:p>
       <w:pPr>
-        <w:pStyle w:val="Untertitel"/>
+        <w:pStyle w:val="Subtitle"/>
         <w:jc w:val="center"/>
       </w:pPr>
       <w:r>
@@ -100,7 +100,7 @@
     </w:p>
     <w:p>
       <w:pPr>
-        <w:pStyle w:val="Listenabsatz"/>
+        <w:pStyle w:val="ListParagraph"/>
         <w:numPr>
           <w:ilvl w:val="0"/>
           <w:numId w:val="1"/>
@@ -113,7 +113,7 @@
     </w:p>
     <w:p>
       <w:pPr>
-        <w:pStyle w:val="Listenabsatz"/>
+        <w:pStyle w:val="ListParagraph"/>
         <w:numPr>
           <w:ilvl w:val="0"/>
           <w:numId w:val="1"/>
@@ -126,7 +126,7 @@
     </w:p>
     <w:p>
       <w:pPr>
-        <w:pStyle w:val="Listenabsatz"/>
+        <w:pStyle w:val="ListParagraph"/>
         <w:numPr>
           <w:ilvl w:val="0"/>
           <w:numId w:val="1"/>
@@ -163,7 +163,7 @@
       <w:sdtContent>
         <w:p>
           <w:pPr>
-            <w:pStyle w:val="Inhaltsverzeichnisberschrift"/>
+            <w:pStyle w:val="TOCHeading"/>
           </w:pPr>
           <w:r>
             <w:rPr>
@@ -174,7 +174,7 @@
         </w:p>
         <w:p>
           <w:pPr>
-            <w:pStyle w:val="Verzeichnis1"/>
+            <w:pStyle w:val="TOC1"/>
             <w:tabs>
               <w:tab w:val="right" w:leader="dot" w:pos="9016"/>
             </w:tabs>
@@ -253,7 +253,7 @@
         </w:p>
         <w:p>
           <w:pPr>
-            <w:pStyle w:val="Verzeichnis1"/>
+            <w:pStyle w:val="TOC1"/>
             <w:tabs>
               <w:tab w:val="right" w:leader="dot" w:pos="9016"/>
             </w:tabs>
@@ -323,7 +323,7 @@
         </w:p>
         <w:p>
           <w:pPr>
-            <w:pStyle w:val="Verzeichnis1"/>
+            <w:pStyle w:val="TOC1"/>
             <w:tabs>
               <w:tab w:val="right" w:leader="dot" w:pos="9016"/>
             </w:tabs>
@@ -393,7 +393,7 @@
         </w:p>
         <w:p>
           <w:pPr>
-            <w:pStyle w:val="Verzeichnis2"/>
+            <w:pStyle w:val="TOC2"/>
             <w:tabs>
               <w:tab w:val="right" w:leader="dot" w:pos="9016"/>
             </w:tabs>
@@ -463,7 +463,7 @@
         </w:p>
         <w:p>
           <w:pPr>
-            <w:pStyle w:val="Verzeichnis2"/>
+            <w:pStyle w:val="TOC2"/>
             <w:tabs>
               <w:tab w:val="right" w:leader="dot" w:pos="9016"/>
             </w:tabs>
@@ -533,7 +533,7 @@
         </w:p>
         <w:p>
           <w:pPr>
-            <w:pStyle w:val="Verzeichnis2"/>
+            <w:pStyle w:val="TOC2"/>
             <w:tabs>
               <w:tab w:val="right" w:leader="dot" w:pos="9016"/>
             </w:tabs>
@@ -603,7 +603,7 @@
         </w:p>
         <w:p>
           <w:pPr>
-            <w:pStyle w:val="Verzeichnis2"/>
+            <w:pStyle w:val="TOC2"/>
             <w:tabs>
               <w:tab w:val="right" w:leader="dot" w:pos="9016"/>
             </w:tabs>
@@ -673,7 +673,7 @@
         </w:p>
         <w:p>
           <w:pPr>
-            <w:pStyle w:val="Verzeichnis2"/>
+            <w:pStyle w:val="TOC2"/>
             <w:tabs>
               <w:tab w:val="right" w:leader="dot" w:pos="9016"/>
             </w:tabs>
@@ -743,7 +743,7 @@
         </w:p>
         <w:p>
           <w:pPr>
-            <w:pStyle w:val="Verzeichnis1"/>
+            <w:pStyle w:val="TOC1"/>
             <w:tabs>
               <w:tab w:val="right" w:leader="dot" w:pos="9016"/>
             </w:tabs>
@@ -813,7 +813,7 @@
         </w:p>
         <w:p>
           <w:pPr>
-            <w:pStyle w:val="Verzeichnis1"/>
+            <w:pStyle w:val="TOC1"/>
             <w:tabs>
               <w:tab w:val="right" w:leader="dot" w:pos="9016"/>
             </w:tabs>
@@ -901,7 +901,7 @@
     </w:p>
     <w:p>
       <w:pPr>
-        <w:pStyle w:val="berschrift1"/>
+        <w:pStyle w:val="Heading1"/>
       </w:pPr>
       <w:bookmarkStart w:id="1" w:name="_Toc516002316"/>
       <w:r>
@@ -920,7 +920,7 @@
       </w:r>
       <w:r>
         <w:rPr>
-          <w:rStyle w:val="Funotenzeichen"/>
+          <w:rStyle w:val="FootnoteReference"/>
         </w:rPr>
         <w:footnoteReference w:id="1"/>
       </w:r>
@@ -951,7 +951,7 @@
     </w:p>
     <w:p>
       <w:pPr>
-        <w:pStyle w:val="berschrift1"/>
+        <w:pStyle w:val="Heading1"/>
       </w:pPr>
       <w:bookmarkStart w:id="2" w:name="_Toc516002317"/>
       <w:r>
@@ -966,7 +966,7 @@
     </w:p>
     <w:p>
       <w:pPr>
-        <w:pStyle w:val="Listenabsatz"/>
+        <w:pStyle w:val="ListParagraph"/>
         <w:numPr>
           <w:ilvl w:val="0"/>
           <w:numId w:val="2"/>
@@ -978,7 +978,7 @@
     </w:p>
     <w:p>
       <w:pPr>
-        <w:pStyle w:val="Listenabsatz"/>
+        <w:pStyle w:val="ListParagraph"/>
         <w:numPr>
           <w:ilvl w:val="0"/>
           <w:numId w:val="2"/>
@@ -990,7 +990,7 @@
     </w:p>
     <w:p>
       <w:pPr>
-        <w:pStyle w:val="Listenabsatz"/>
+        <w:pStyle w:val="ListParagraph"/>
         <w:numPr>
           <w:ilvl w:val="0"/>
           <w:numId w:val="2"/>
@@ -1002,7 +1002,7 @@
     </w:p>
     <w:p>
       <w:pPr>
-        <w:pStyle w:val="Listenabsatz"/>
+        <w:pStyle w:val="ListParagraph"/>
         <w:numPr>
           <w:ilvl w:val="0"/>
           <w:numId w:val="2"/>
@@ -1014,7 +1014,7 @@
     </w:p>
     <w:p>
       <w:pPr>
-        <w:pStyle w:val="Listenabsatz"/>
+        <w:pStyle w:val="ListParagraph"/>
         <w:numPr>
           <w:ilvl w:val="0"/>
           <w:numId w:val="2"/>
@@ -1026,7 +1026,7 @@
     </w:p>
     <w:p>
       <w:pPr>
-        <w:pStyle w:val="Listenabsatz"/>
+        <w:pStyle w:val="ListParagraph"/>
         <w:numPr>
           <w:ilvl w:val="0"/>
           <w:numId w:val="2"/>
@@ -1043,7 +1043,7 @@
     </w:p>
     <w:p>
       <w:pPr>
-        <w:pStyle w:val="Listenabsatz"/>
+        <w:pStyle w:val="ListParagraph"/>
         <w:numPr>
           <w:ilvl w:val="0"/>
           <w:numId w:val="3"/>
@@ -1055,7 +1055,7 @@
     </w:p>
     <w:p>
       <w:pPr>
-        <w:pStyle w:val="Listenabsatz"/>
+        <w:pStyle w:val="ListParagraph"/>
         <w:numPr>
           <w:ilvl w:val="0"/>
           <w:numId w:val="3"/>
@@ -1072,7 +1072,7 @@
     </w:p>
     <w:p>
       <w:pPr>
-        <w:pStyle w:val="Listenabsatz"/>
+        <w:pStyle w:val="ListParagraph"/>
         <w:numPr>
           <w:ilvl w:val="0"/>
           <w:numId w:val="4"/>
@@ -1089,7 +1089,7 @@
     </w:p>
     <w:p>
       <w:pPr>
-        <w:pStyle w:val="Listenabsatz"/>
+        <w:pStyle w:val="ListParagraph"/>
         <w:numPr>
           <w:ilvl w:val="0"/>
           <w:numId w:val="4"/>
@@ -1101,7 +1101,7 @@
     </w:p>
     <w:p>
       <w:pPr>
-        <w:pStyle w:val="Listenabsatz"/>
+        <w:pStyle w:val="ListParagraph"/>
         <w:numPr>
           <w:ilvl w:val="0"/>
           <w:numId w:val="4"/>
@@ -1113,7 +1113,7 @@
     </w:p>
     <w:p>
       <w:pPr>
-        <w:pStyle w:val="Listenabsatz"/>
+        <w:pStyle w:val="ListParagraph"/>
         <w:numPr>
           <w:ilvl w:val="0"/>
           <w:numId w:val="4"/>
@@ -1145,7 +1145,7 @@
     </w:p>
     <w:p>
       <w:pPr>
-        <w:pStyle w:val="berschrift1"/>
+        <w:pStyle w:val="Heading1"/>
       </w:pPr>
       <w:bookmarkStart w:id="3" w:name="_Toc516002318"/>
       <w:r>
@@ -1163,7 +1163,7 @@
     <w:p/>
     <w:p>
       <w:pPr>
-        <w:pStyle w:val="berschrift2"/>
+        <w:pStyle w:val="Heading2"/>
       </w:pPr>
       <w:bookmarkStart w:id="4" w:name="_Toc516002319"/>
       <w:r>
@@ -1201,7 +1201,7 @@
                     </pic:cNvPicPr>
                   </pic:nvPicPr>
                   <pic:blipFill>
-                    <a:blip r:embed="rId8">
+                    <a:blip r:embed="rId9">
                       <a:extLst>
                         <a:ext uri="{28A0092B-C50C-407E-A947-70E740481C1C}">
                           <a14:useLocalDpi xmlns:a14="http://schemas.microsoft.com/office/drawing/2010/main" val="0"/>
@@ -1271,7 +1271,7 @@
                     </pic:cNvPicPr>
                   </pic:nvPicPr>
                   <pic:blipFill>
-                    <a:blip r:embed="rId9">
+                    <a:blip r:embed="rId10">
                       <a:extLst>
                         <a:ext uri="{28A0092B-C50C-407E-A947-70E740481C1C}">
                           <a14:useLocalDpi xmlns:a14="http://schemas.microsoft.com/office/drawing/2010/main" val="0"/>
@@ -1335,7 +1335,7 @@
                     </pic:cNvPicPr>
                   </pic:nvPicPr>
                   <pic:blipFill>
-                    <a:blip r:embed="rId10">
+                    <a:blip r:embed="rId11">
                       <a:extLst>
                         <a:ext uri="{28A0092B-C50C-407E-A947-70E740481C1C}">
                           <a14:useLocalDpi xmlns:a14="http://schemas.microsoft.com/office/drawing/2010/main" val="0"/>
@@ -1400,7 +1400,7 @@
                     </pic:cNvPicPr>
                   </pic:nvPicPr>
                   <pic:blipFill>
-                    <a:blip r:embed="rId11">
+                    <a:blip r:embed="rId12">
                       <a:extLst>
                         <a:ext uri="{28A0092B-C50C-407E-A947-70E740481C1C}">
                           <a14:useLocalDpi xmlns:a14="http://schemas.microsoft.com/office/drawing/2010/main" val="0"/>
@@ -1447,7 +1447,7 @@
     </w:p>
     <w:p>
       <w:pPr>
-        <w:pStyle w:val="berschrift2"/>
+        <w:pStyle w:val="Heading2"/>
       </w:pPr>
       <w:bookmarkStart w:id="5" w:name="_Toc516002320"/>
       <w:r>
@@ -1481,7 +1481,7 @@
                     </pic:cNvPicPr>
                   </pic:nvPicPr>
                   <pic:blipFill>
-                    <a:blip r:embed="rId12">
+                    <a:blip r:embed="rId13">
                       <a:extLst>
                         <a:ext uri="{28A0092B-C50C-407E-A947-70E740481C1C}">
                           <a14:useLocalDpi xmlns:a14="http://schemas.microsoft.com/office/drawing/2010/main" val="0"/>
@@ -1535,7 +1535,7 @@
     </w:p>
     <w:p>
       <w:pPr>
-        <w:pStyle w:val="berschrift2"/>
+        <w:pStyle w:val="Heading2"/>
       </w:pPr>
       <w:bookmarkStart w:id="6" w:name="_Toc516002321"/>
       <w:r>
@@ -1575,7 +1575,7 @@
                     </pic:cNvPicPr>
                   </pic:nvPicPr>
                   <pic:blipFill>
-                    <a:blip r:embed="rId13">
+                    <a:blip r:embed="rId14">
                       <a:extLst>
                         <a:ext uri="{28A0092B-C50C-407E-A947-70E740481C1C}">
                           <a14:useLocalDpi xmlns:a14="http://schemas.microsoft.com/office/drawing/2010/main" val="0"/>
@@ -1646,7 +1646,7 @@
                     </pic:cNvPicPr>
                   </pic:nvPicPr>
                   <pic:blipFill>
-                    <a:blip r:embed="rId14">
+                    <a:blip r:embed="rId15">
                       <a:extLst>
                         <a:ext uri="{28A0092B-C50C-407E-A947-70E740481C1C}">
                           <a14:useLocalDpi xmlns:a14="http://schemas.microsoft.com/office/drawing/2010/main" val="0"/>
@@ -1719,7 +1719,7 @@
                     </pic:cNvPicPr>
                   </pic:nvPicPr>
                   <pic:blipFill>
-                    <a:blip r:embed="rId15">
+                    <a:blip r:embed="rId16">
                       <a:extLst>
                         <a:ext uri="{28A0092B-C50C-407E-A947-70E740481C1C}">
                           <a14:useLocalDpi xmlns:a14="http://schemas.microsoft.com/office/drawing/2010/main" val="0"/>
@@ -1787,7 +1787,7 @@
                     </pic:cNvPicPr>
                   </pic:nvPicPr>
                   <pic:blipFill>
-                    <a:blip r:embed="rId16">
+                    <a:blip r:embed="rId17">
                       <a:extLst>
                         <a:ext uri="{28A0092B-C50C-407E-A947-70E740481C1C}">
                           <a14:useLocalDpi xmlns:a14="http://schemas.microsoft.com/office/drawing/2010/main" val="0"/>
@@ -1836,7 +1836,7 @@
     </w:p>
     <w:p>
       <w:pPr>
-        <w:pStyle w:val="berschrift2"/>
+        <w:pStyle w:val="Heading2"/>
       </w:pPr>
       <w:bookmarkStart w:id="7" w:name="_Toc516002322"/>
       <w:r>
@@ -1869,7 +1869,7 @@
                     </pic:cNvPicPr>
                   </pic:nvPicPr>
                   <pic:blipFill>
-                    <a:blip r:embed="rId17">
+                    <a:blip r:embed="rId18">
                       <a:extLst>
                         <a:ext uri="{28A0092B-C50C-407E-A947-70E740481C1C}">
                           <a14:useLocalDpi xmlns:a14="http://schemas.microsoft.com/office/drawing/2010/main" val="0"/>
@@ -1928,7 +1928,7 @@
                     </pic:cNvPicPr>
                   </pic:nvPicPr>
                   <pic:blipFill>
-                    <a:blip r:embed="rId18">
+                    <a:blip r:embed="rId19">
                       <a:extLst>
                         <a:ext uri="{28A0092B-C50C-407E-A947-70E740481C1C}">
                           <a14:useLocalDpi xmlns:a14="http://schemas.microsoft.com/office/drawing/2010/main" val="0"/>
@@ -2001,7 +2001,7 @@
                     </pic:cNvPicPr>
                   </pic:nvPicPr>
                   <pic:blipFill>
-                    <a:blip r:embed="rId19">
+                    <a:blip r:embed="rId20">
                       <a:extLst>
                         <a:ext uri="{28A0092B-C50C-407E-A947-70E740481C1C}">
                           <a14:useLocalDpi xmlns:a14="http://schemas.microsoft.com/office/drawing/2010/main" val="0"/>
@@ -2069,7 +2069,7 @@
                     </pic:cNvPicPr>
                   </pic:nvPicPr>
                   <pic:blipFill>
-                    <a:blip r:embed="rId20">
+                    <a:blip r:embed="rId21">
                       <a:extLst>
                         <a:ext uri="{28A0092B-C50C-407E-A947-70E740481C1C}">
                           <a14:useLocalDpi xmlns:a14="http://schemas.microsoft.com/office/drawing/2010/main" val="0"/>
@@ -2114,7 +2114,6 @@
           <w:u w:color="000000"/>
           <w:bdr w:val="none" w:sz="0" w:space="0" w:color="000000"/>
           <w:shd w:val="clear" w:color="000000" w:fill="000000"/>
-          <w:lang w:val="x-none" w:eastAsia="x-none" w:bidi="x-none"/>
         </w:rPr>
       </w:pPr>
       <w:r>
@@ -2131,7 +2130,6 @@
           <w:u w:color="000000"/>
           <w:bdr w:val="none" w:sz="0" w:space="0" w:color="000000"/>
           <w:shd w:val="clear" w:color="000000" w:fill="000000"/>
-          <w:lang w:val="x-none" w:eastAsia="x-none" w:bidi="x-none"/>
         </w:rPr>
         <w:t xml:space="preserve"> </w:t>
       </w:r>
@@ -2164,7 +2162,7 @@
                     </pic:cNvPicPr>
                   </pic:nvPicPr>
                   <pic:blipFill>
-                    <a:blip r:embed="rId21">
+                    <a:blip r:embed="rId22">
                       <a:extLst>
                         <a:ext uri="{28A0092B-C50C-407E-A947-70E740481C1C}">
                           <a14:useLocalDpi xmlns:a14="http://schemas.microsoft.com/office/drawing/2010/main" val="0"/>
@@ -2211,7 +2209,6 @@
           <w:u w:color="000000"/>
           <w:bdr w:val="none" w:sz="0" w:space="0" w:color="000000"/>
           <w:shd w:val="clear" w:color="000000" w:fill="000000"/>
-          <w:lang w:eastAsia="x-none" w:bidi="x-none"/>
         </w:rPr>
         <w:t>S</w:t>
       </w:r>
@@ -2243,7 +2240,7 @@
                     </pic:cNvPicPr>
                   </pic:nvPicPr>
                   <pic:blipFill>
-                    <a:blip r:embed="rId22">
+                    <a:blip r:embed="rId23">
                       <a:extLst>
                         <a:ext uri="{28A0092B-C50C-407E-A947-70E740481C1C}">
                           <a14:useLocalDpi xmlns:a14="http://schemas.microsoft.com/office/drawing/2010/main" val="0"/>
@@ -2285,7 +2282,7 @@
     </w:p>
     <w:p>
       <w:pPr>
-        <w:pStyle w:val="berschrift2"/>
+        <w:pStyle w:val="Heading2"/>
       </w:pPr>
       <w:bookmarkStart w:id="8" w:name="_Toc516002323"/>
       <w:r>
@@ -2294,15 +2291,199 @@
       </w:r>
       <w:bookmarkEnd w:id="8"/>
     </w:p>
-    <w:p/>
-    <w:p>
+    <w:p>
+      <w:r>
+        <w:rPr>
+          <w:noProof/>
+          <w:lang w:eastAsia="bs-Latn-BA"/>
+        </w:rPr>
+        <w:drawing>
+          <wp:anchor distT="0" distB="0" distL="114300" distR="114300" simplePos="0" relativeHeight="251658240" behindDoc="1" locked="0" layoutInCell="1" allowOverlap="1" wp14:anchorId="263DA935" wp14:editId="26912C33">
+            <wp:simplePos x="0" y="0"/>
+            <wp:positionH relativeFrom="column">
+              <wp:posOffset>480242</wp:posOffset>
+            </wp:positionH>
+            <wp:positionV relativeFrom="paragraph">
+              <wp:posOffset>129722</wp:posOffset>
+            </wp:positionV>
+            <wp:extent cx="5731510" cy="3046095"/>
+            <wp:effectExtent l="0" t="0" r="2540" b="1905"/>
+            <wp:wrapNone/>
+            <wp:docPr id="20" name="Picture 20"/>
+            <wp:cNvGraphicFramePr>
+              <a:graphicFrameLocks xmlns:a="http://schemas.openxmlformats.org/drawingml/2006/main" noChangeAspect="1"/>
+            </wp:cNvGraphicFramePr>
+            <a:graphic xmlns:a="http://schemas.openxmlformats.org/drawingml/2006/main">
+              <a:graphicData uri="http://schemas.openxmlformats.org/drawingml/2006/picture">
+                <pic:pic xmlns:pic="http://schemas.openxmlformats.org/drawingml/2006/picture">
+                  <pic:nvPicPr>
+                    <pic:cNvPr id="0" name="DijagramKomponenti.jpg"/>
+                    <pic:cNvPicPr/>
+                  </pic:nvPicPr>
+                  <pic:blipFill>
+                    <a:blip r:embed="rId24">
+                      <a:extLst>
+                        <a:ext uri="{28A0092B-C50C-407E-A947-70E740481C1C}">
+                          <a14:useLocalDpi xmlns:a14="http://schemas.microsoft.com/office/drawing/2010/main" val="0"/>
+                        </a:ext>
+                      </a:extLst>
+                    </a:blip>
+                    <a:stretch>
+                      <a:fillRect/>
+                    </a:stretch>
+                  </pic:blipFill>
+                  <pic:spPr>
+                    <a:xfrm>
+                      <a:off x="0" y="0"/>
+                      <a:ext cx="5731510" cy="3046095"/>
+                    </a:xfrm>
+                    <a:prstGeom prst="rect">
+                      <a:avLst/>
+                    </a:prstGeom>
+                  </pic:spPr>
+                </pic:pic>
+              </a:graphicData>
+            </a:graphic>
+            <wp14:sizeRelH relativeFrom="page">
+              <wp14:pctWidth>0</wp14:pctWidth>
+            </wp14:sizeRelH>
+            <wp14:sizeRelV relativeFrom="page">
+              <wp14:pctHeight>0</wp14:pctHeight>
+            </wp14:sizeRelV>
+          </wp:anchor>
+        </w:drawing>
+      </w:r>
+    </w:p>
+    <w:p>
+      <w:r>
+        <w:rPr>
+          <w:noProof/>
+          <w:lang w:eastAsia="bs-Latn-BA"/>
+        </w:rPr>
+        <w:drawing>
+          <wp:anchor distT="0" distB="0" distL="114300" distR="114300" simplePos="0" relativeHeight="251660288" behindDoc="0" locked="0" layoutInCell="1" allowOverlap="1" wp14:anchorId="1227636A" wp14:editId="0C1D9CF2">
+            <wp:simplePos x="0" y="0"/>
+            <wp:positionH relativeFrom="column">
+              <wp:posOffset>81280</wp:posOffset>
+            </wp:positionH>
+            <wp:positionV relativeFrom="paragraph">
+              <wp:posOffset>3276600</wp:posOffset>
+            </wp:positionV>
+            <wp:extent cx="5731510" cy="2118995"/>
+            <wp:effectExtent l="0" t="0" r="2540" b="0"/>
+            <wp:wrapNone/>
+            <wp:docPr id="25" name="Picture 25"/>
+            <wp:cNvGraphicFramePr>
+              <a:graphicFrameLocks xmlns:a="http://schemas.openxmlformats.org/drawingml/2006/main" noChangeAspect="1"/>
+            </wp:cNvGraphicFramePr>
+            <a:graphic xmlns:a="http://schemas.openxmlformats.org/drawingml/2006/main">
+              <a:graphicData uri="http://schemas.openxmlformats.org/drawingml/2006/picture">
+                <pic:pic xmlns:pic="http://schemas.openxmlformats.org/drawingml/2006/picture">
+                  <pic:nvPicPr>
+                    <pic:cNvPr id="0" name="DijagramRasporedjivanja.jpg"/>
+                    <pic:cNvPicPr/>
+                  </pic:nvPicPr>
+                  <pic:blipFill>
+                    <a:blip r:embed="rId25">
+                      <a:extLst>
+                        <a:ext uri="{28A0092B-C50C-407E-A947-70E740481C1C}">
+                          <a14:useLocalDpi xmlns:a14="http://schemas.microsoft.com/office/drawing/2010/main" val="0"/>
+                        </a:ext>
+                      </a:extLst>
+                    </a:blip>
+                    <a:stretch>
+                      <a:fillRect/>
+                    </a:stretch>
+                  </pic:blipFill>
+                  <pic:spPr>
+                    <a:xfrm>
+                      <a:off x="0" y="0"/>
+                      <a:ext cx="5731510" cy="2118995"/>
+                    </a:xfrm>
+                    <a:prstGeom prst="rect">
+                      <a:avLst/>
+                    </a:prstGeom>
+                  </pic:spPr>
+                </pic:pic>
+              </a:graphicData>
+            </a:graphic>
+            <wp14:sizeRelH relativeFrom="page">
+              <wp14:pctWidth>0</wp14:pctWidth>
+            </wp14:sizeRelH>
+            <wp14:sizeRelV relativeFrom="page">
+              <wp14:pctHeight>0</wp14:pctHeight>
+            </wp14:sizeRelV>
+          </wp:anchor>
+        </w:drawing>
+      </w:r>
+      <w:r>
+        <w:rPr>
+          <w:noProof/>
+          <w:lang w:eastAsia="bs-Latn-BA"/>
+        </w:rPr>
+        <w:drawing>
+          <wp:anchor distT="0" distB="0" distL="114300" distR="114300" simplePos="0" relativeHeight="251659264" behindDoc="0" locked="0" layoutInCell="1" allowOverlap="1" wp14:anchorId="38F30CB8" wp14:editId="5F3BBF51">
+            <wp:simplePos x="0" y="0"/>
+            <wp:positionH relativeFrom="column">
+              <wp:posOffset>-416651</wp:posOffset>
+            </wp:positionH>
+            <wp:positionV relativeFrom="paragraph">
+              <wp:posOffset>6060621</wp:posOffset>
+            </wp:positionV>
+            <wp:extent cx="5731510" cy="2805430"/>
+            <wp:effectExtent l="0" t="0" r="2540" b="0"/>
+            <wp:wrapNone/>
+            <wp:docPr id="24" name="Picture 24"/>
+            <wp:cNvGraphicFramePr>
+              <a:graphicFrameLocks xmlns:a="http://schemas.openxmlformats.org/drawingml/2006/main" noChangeAspect="1"/>
+            </wp:cNvGraphicFramePr>
+            <a:graphic xmlns:a="http://schemas.openxmlformats.org/drawingml/2006/main">
+              <a:graphicData uri="http://schemas.openxmlformats.org/drawingml/2006/picture">
+                <pic:pic xmlns:pic="http://schemas.openxmlformats.org/drawingml/2006/picture">
+                  <pic:nvPicPr>
+                    <pic:cNvPr id="0" name="DijagramPaketa.jpg"/>
+                    <pic:cNvPicPr/>
+                  </pic:nvPicPr>
+                  <pic:blipFill>
+                    <a:blip r:embed="rId26">
+                      <a:extLst>
+                        <a:ext uri="{28A0092B-C50C-407E-A947-70E740481C1C}">
+                          <a14:useLocalDpi xmlns:a14="http://schemas.microsoft.com/office/drawing/2010/main" val="0"/>
+                        </a:ext>
+                      </a:extLst>
+                    </a:blip>
+                    <a:stretch>
+                      <a:fillRect/>
+                    </a:stretch>
+                  </pic:blipFill>
+                  <pic:spPr>
+                    <a:xfrm>
+                      <a:off x="0" y="0"/>
+                      <a:ext cx="5731510" cy="2805430"/>
+                    </a:xfrm>
+                    <a:prstGeom prst="rect">
+                      <a:avLst/>
+                    </a:prstGeom>
+                  </pic:spPr>
+                </pic:pic>
+              </a:graphicData>
+            </a:graphic>
+            <wp14:sizeRelH relativeFrom="page">
+              <wp14:pctWidth>0</wp14:pctWidth>
+            </wp14:sizeRelH>
+            <wp14:sizeRelV relativeFrom="page">
+              <wp14:pctHeight>0</wp14:pctHeight>
+            </wp14:sizeRelV>
+          </wp:anchor>
+        </w:drawing>
+      </w:r>
       <w:r>
         <w:br w:type="page"/>
       </w:r>
     </w:p>
     <w:p>
       <w:pPr>
-        <w:pStyle w:val="berschrift1"/>
+        <w:pStyle w:val="Heading1"/>
       </w:pPr>
       <w:bookmarkStart w:id="9" w:name="_Toc516002324"/>
       <w:r>
@@ -2314,7 +2495,7 @@
     <w:p/>
     <w:p>
       <w:pPr>
-        <w:pStyle w:val="Listenabsatz"/>
+        <w:pStyle w:val="ListParagraph"/>
         <w:numPr>
           <w:ilvl w:val="0"/>
           <w:numId w:val="5"/>
@@ -2339,7 +2520,7 @@
     </w:p>
     <w:p>
       <w:pPr>
-        <w:pStyle w:val="Listenabsatz"/>
+        <w:pStyle w:val="ListParagraph"/>
         <w:jc w:val="both"/>
       </w:pPr>
       <w:r>
@@ -2348,7 +2529,7 @@
           <w:lang w:eastAsia="bs-Latn-BA"/>
         </w:rPr>
         <w:drawing>
-          <wp:inline distT="0" distB="0" distL="0" distR="0" wp14:anchorId="56D45311" wp14:editId="2A838AC5">
+          <wp:inline distT="0" distB="0" distL="0" distR="0" wp14:anchorId="24776D22" wp14:editId="14A284AD">
             <wp:extent cx="3761045" cy="2726871"/>
             <wp:effectExtent l="0" t="0" r="0" b="0"/>
             <wp:docPr id="26" name="Grafik 26"/>
@@ -2363,7 +2544,7 @@
                     <pic:cNvPicPr/>
                   </pic:nvPicPr>
                   <pic:blipFill rotWithShape="1">
-                    <a:blip r:embed="rId23" cstate="print">
+                    <a:blip r:embed="rId27" cstate="print">
                       <a:extLst>
                         <a:ext uri="{28A0092B-C50C-407E-A947-70E740481C1C}">
                           <a14:useLocalDpi xmlns:a14="http://schemas.microsoft.com/office/drawing/2010/main" val="0"/>
@@ -2405,7 +2586,7 @@
           <w:lang w:eastAsia="bs-Latn-BA"/>
         </w:rPr>
         <w:drawing>
-          <wp:inline distT="0" distB="0" distL="0" distR="0" wp14:anchorId="36EB0E69" wp14:editId="72949487">
+          <wp:inline distT="0" distB="0" distL="0" distR="0" wp14:anchorId="39C893BA" wp14:editId="5ED806DB">
             <wp:extent cx="1379760" cy="1918426"/>
             <wp:effectExtent l="0" t="0" r="0" b="5715"/>
             <wp:docPr id="29" name="Grafik 29"/>
@@ -2420,7 +2601,7 @@
                     <pic:cNvPicPr/>
                   </pic:nvPicPr>
                   <pic:blipFill rotWithShape="1">
-                    <a:blip r:embed="rId24">
+                    <a:blip r:embed="rId28">
                       <a:extLst>
                         <a:ext uri="{28A0092B-C50C-407E-A947-70E740481C1C}">
                           <a14:useLocalDpi xmlns:a14="http://schemas.microsoft.com/office/drawing/2010/main" val="0"/>
@@ -2456,7 +2637,7 @@
     </w:p>
     <w:p>
       <w:pPr>
-        <w:pStyle w:val="Listenabsatz"/>
+        <w:pStyle w:val="ListParagraph"/>
         <w:ind w:left="1428" w:firstLine="696"/>
       </w:pPr>
       <w:r>
@@ -2478,13 +2659,13 @@
     </w:p>
     <w:p>
       <w:pPr>
-        <w:pStyle w:val="Listenabsatz"/>
+        <w:pStyle w:val="ListParagraph"/>
         <w:jc w:val="center"/>
       </w:pPr>
     </w:p>
     <w:p>
       <w:pPr>
-        <w:pStyle w:val="Listenabsatz"/>
+        <w:pStyle w:val="ListParagraph"/>
         <w:numPr>
           <w:ilvl w:val="0"/>
           <w:numId w:val="5"/>
@@ -2497,7 +2678,7 @@
     </w:p>
     <w:p>
       <w:pPr>
-        <w:pStyle w:val="Listenabsatz"/>
+        <w:pStyle w:val="ListParagraph"/>
         <w:jc w:val="both"/>
       </w:pPr>
       <w:r>
@@ -2506,7 +2687,7 @@
           <w:lang w:eastAsia="bs-Latn-BA"/>
         </w:rPr>
         <w:drawing>
-          <wp:inline distT="0" distB="0" distL="0" distR="0" wp14:anchorId="3EB37D17" wp14:editId="06D2BE44">
+          <wp:inline distT="0" distB="0" distL="0" distR="0" wp14:anchorId="700A4BFC" wp14:editId="5611F578">
             <wp:extent cx="2273459" cy="3166693"/>
             <wp:effectExtent l="0" t="0" r="0" b="0"/>
             <wp:docPr id="21" name="Grafik 21"/>
@@ -2521,7 +2702,7 @@
                     <pic:cNvPicPr/>
                   </pic:nvPicPr>
                   <pic:blipFill rotWithShape="1">
-                    <a:blip r:embed="rId25" cstate="print">
+                    <a:blip r:embed="rId29" cstate="print">
                       <a:extLst>
                         <a:ext uri="{28A0092B-C50C-407E-A947-70E740481C1C}">
                           <a14:useLocalDpi xmlns:a14="http://schemas.microsoft.com/office/drawing/2010/main" val="0"/>
@@ -2563,7 +2744,7 @@
           <w:lang w:eastAsia="bs-Latn-BA"/>
         </w:rPr>
         <w:drawing>
-          <wp:inline distT="0" distB="0" distL="0" distR="0" wp14:anchorId="048C345B" wp14:editId="11C14627">
+          <wp:inline distT="0" distB="0" distL="0" distR="0" wp14:anchorId="0A02D071" wp14:editId="29033C58">
             <wp:extent cx="2229775" cy="3102429"/>
             <wp:effectExtent l="0" t="0" r="0" b="3175"/>
             <wp:docPr id="27" name="Grafik 27"/>
@@ -2578,7 +2759,7 @@
                     <pic:cNvPicPr/>
                   </pic:nvPicPr>
                   <pic:blipFill rotWithShape="1">
-                    <a:blip r:embed="rId26" cstate="print">
+                    <a:blip r:embed="rId30" cstate="print">
                       <a:extLst>
                         <a:ext uri="{28A0092B-C50C-407E-A947-70E740481C1C}">
                           <a14:useLocalDpi xmlns:a14="http://schemas.microsoft.com/office/drawing/2010/main" val="0"/>
@@ -2614,7 +2795,7 @@
     </w:p>
     <w:p>
       <w:pPr>
-        <w:pStyle w:val="Listenabsatz"/>
+        <w:pStyle w:val="ListParagraph"/>
         <w:jc w:val="center"/>
       </w:pPr>
       <w:r>
@@ -2623,7 +2804,7 @@
     </w:p>
     <w:p>
       <w:pPr>
-        <w:pStyle w:val="Listenabsatz"/>
+        <w:pStyle w:val="ListParagraph"/>
         <w:jc w:val="both"/>
       </w:pPr>
       <w:r>
@@ -2633,7 +2814,7 @@
         </w:rPr>
         <w:lastRenderedPageBreak/>
         <w:drawing>
-          <wp:inline distT="0" distB="0" distL="0" distR="0" wp14:anchorId="72F3E45E" wp14:editId="118CE93B">
+          <wp:inline distT="0" distB="0" distL="0" distR="0" wp14:anchorId="6ECBB635" wp14:editId="181A080B">
             <wp:extent cx="2367643" cy="3334641"/>
             <wp:effectExtent l="0" t="0" r="0" b="0"/>
             <wp:docPr id="19" name="Grafik 19"/>
@@ -2648,7 +2829,7 @@
                     <pic:cNvPicPr/>
                   </pic:nvPicPr>
                   <pic:blipFill rotWithShape="1">
-                    <a:blip r:embed="rId27" cstate="print">
+                    <a:blip r:embed="rId31" cstate="print">
                       <a:extLst>
                         <a:ext uri="{28A0092B-C50C-407E-A947-70E740481C1C}">
                           <a14:useLocalDpi xmlns:a14="http://schemas.microsoft.com/office/drawing/2010/main" val="0"/>
@@ -2690,7 +2871,7 @@
           <w:lang w:eastAsia="bs-Latn-BA"/>
         </w:rPr>
         <w:drawing>
-          <wp:inline distT="0" distB="0" distL="0" distR="0" wp14:anchorId="4ECDF7B4" wp14:editId="4EA49DBD">
+          <wp:inline distT="0" distB="0" distL="0" distR="0" wp14:anchorId="39B339FB" wp14:editId="2BC41D90">
             <wp:extent cx="2382836" cy="3355250"/>
             <wp:effectExtent l="0" t="0" r="0" b="0"/>
             <wp:docPr id="18" name="Grafik 18"/>
@@ -2705,7 +2886,7 @@
                     <pic:cNvPicPr/>
                   </pic:nvPicPr>
                   <pic:blipFill rotWithShape="1">
-                    <a:blip r:embed="rId28" cstate="print">
+                    <a:blip r:embed="rId32" cstate="print">
                       <a:extLst>
                         <a:ext uri="{28A0092B-C50C-407E-A947-70E740481C1C}">
                           <a14:useLocalDpi xmlns:a14="http://schemas.microsoft.com/office/drawing/2010/main" val="0"/>
@@ -2741,7 +2922,7 @@
     </w:p>
     <w:p>
       <w:pPr>
-        <w:pStyle w:val="Listenabsatz"/>
+        <w:pStyle w:val="ListParagraph"/>
         <w:jc w:val="center"/>
       </w:pPr>
       <w:r>
@@ -2750,13 +2931,13 @@
     </w:p>
     <w:p>
       <w:pPr>
-        <w:pStyle w:val="Listenabsatz"/>
+        <w:pStyle w:val="ListParagraph"/>
         <w:jc w:val="both"/>
       </w:pPr>
     </w:p>
     <w:p>
       <w:pPr>
-        <w:pStyle w:val="Listenabsatz"/>
+        <w:pStyle w:val="ListParagraph"/>
         <w:jc w:val="both"/>
       </w:pPr>
       <w:r>
@@ -2765,7 +2946,7 @@
           <w:lang w:eastAsia="bs-Latn-BA"/>
         </w:rPr>
         <w:drawing>
-          <wp:inline distT="0" distB="0" distL="0" distR="0" wp14:anchorId="77E60B17" wp14:editId="4F445FCD">
+          <wp:inline distT="0" distB="0" distL="0" distR="0" wp14:anchorId="7A2D15A0" wp14:editId="2EA3A6DE">
             <wp:extent cx="5731510" cy="4408714"/>
             <wp:effectExtent l="0" t="0" r="2540" b="0"/>
             <wp:docPr id="23" name="Grafik 23"/>
@@ -2780,7 +2961,7 @@
                     <pic:cNvPicPr/>
                   </pic:nvPicPr>
                   <pic:blipFill rotWithShape="1">
-                    <a:blip r:embed="rId29">
+                    <a:blip r:embed="rId33">
                       <a:extLst>
                         <a:ext uri="{28A0092B-C50C-407E-A947-70E740481C1C}">
                           <a14:useLocalDpi xmlns:a14="http://schemas.microsoft.com/office/drawing/2010/main" val="0"/>
@@ -2816,7 +2997,7 @@
     </w:p>
     <w:p>
       <w:pPr>
-        <w:pStyle w:val="Listenabsatz"/>
+        <w:pStyle w:val="ListParagraph"/>
         <w:jc w:val="center"/>
       </w:pPr>
       <w:r>
@@ -2825,13 +3006,13 @@
     </w:p>
     <w:p>
       <w:pPr>
-        <w:pStyle w:val="Listenabsatz"/>
+        <w:pStyle w:val="ListParagraph"/>
         <w:jc w:val="both"/>
       </w:pPr>
     </w:p>
     <w:p>
       <w:pPr>
-        <w:pStyle w:val="Listenabsatz"/>
+        <w:pStyle w:val="ListParagraph"/>
         <w:numPr>
           <w:ilvl w:val="0"/>
           <w:numId w:val="5"/>
@@ -2845,7 +3026,7 @@
     </w:p>
     <w:p>
       <w:pPr>
-        <w:pStyle w:val="Listenabsatz"/>
+        <w:pStyle w:val="ListParagraph"/>
         <w:numPr>
           <w:ilvl w:val="0"/>
           <w:numId w:val="5"/>
@@ -2858,7 +3039,7 @@
     </w:p>
     <w:p>
       <w:pPr>
-        <w:pStyle w:val="Listenabsatz"/>
+        <w:pStyle w:val="ListParagraph"/>
         <w:jc w:val="both"/>
       </w:pPr>
       <w:r>
@@ -2867,7 +3048,7 @@
           <w:lang w:eastAsia="bs-Latn-BA"/>
         </w:rPr>
         <w:drawing>
-          <wp:inline distT="0" distB="0" distL="0" distR="0" wp14:anchorId="4371F46E" wp14:editId="05BAEF04">
+          <wp:inline distT="0" distB="0" distL="0" distR="0" wp14:anchorId="0869E3D0" wp14:editId="61555CDB">
             <wp:extent cx="3873386" cy="2620736"/>
             <wp:effectExtent l="0" t="0" r="0" b="8255"/>
             <wp:docPr id="28" name="Grafik 28"/>
@@ -2882,7 +3063,7 @@
                     <pic:cNvPicPr/>
                   </pic:nvPicPr>
                   <pic:blipFill rotWithShape="1">
-                    <a:blip r:embed="rId30" cstate="print">
+                    <a:blip r:embed="rId34" cstate="print">
                       <a:extLst>
                         <a:ext uri="{28A0092B-C50C-407E-A947-70E740481C1C}">
                           <a14:useLocalDpi xmlns:a14="http://schemas.microsoft.com/office/drawing/2010/main" val="0"/>
@@ -2928,7 +3109,7 @@
           <w:lang w:eastAsia="bs-Latn-BA"/>
         </w:rPr>
         <w:drawing>
-          <wp:inline distT="0" distB="0" distL="0" distR="0" wp14:anchorId="5521BE1C" wp14:editId="0A87262C">
+          <wp:inline distT="0" distB="0" distL="0" distR="0" wp14:anchorId="22D8238A" wp14:editId="58D820C6">
             <wp:extent cx="1069178" cy="3077391"/>
             <wp:effectExtent l="0" t="0" r="0" b="0"/>
             <wp:docPr id="22" name="Grafik 22"/>
@@ -2943,7 +3124,7 @@
                     <pic:cNvPicPr/>
                   </pic:nvPicPr>
                   <pic:blipFill rotWithShape="1">
-                    <a:blip r:embed="rId31">
+                    <a:blip r:embed="rId35">
                       <a:extLst>
                         <a:ext uri="{28A0092B-C50C-407E-A947-70E740481C1C}">
                           <a14:useLocalDpi xmlns:a14="http://schemas.microsoft.com/office/drawing/2010/main" val="0"/>
@@ -2979,7 +3160,7 @@
     </w:p>
     <w:p>
       <w:pPr>
-        <w:pStyle w:val="Listenabsatz"/>
+        <w:pStyle w:val="ListParagraph"/>
         <w:jc w:val="center"/>
       </w:pPr>
       <w:r>
@@ -2988,7 +3169,7 @@
     </w:p>
     <w:p>
       <w:pPr>
-        <w:pStyle w:val="Listenabsatz"/>
+        <w:pStyle w:val="ListParagraph"/>
         <w:numPr>
           <w:ilvl w:val="0"/>
           <w:numId w:val="5"/>
@@ -3001,7 +3182,7 @@
     </w:p>
     <w:p>
       <w:pPr>
-        <w:pStyle w:val="Listenabsatz"/>
+        <w:pStyle w:val="ListParagraph"/>
         <w:numPr>
           <w:ilvl w:val="0"/>
           <w:numId w:val="5"/>
@@ -3014,7 +3195,7 @@
     </w:p>
     <w:p>
       <w:pPr>
-        <w:pStyle w:val="Listenabsatz"/>
+        <w:pStyle w:val="ListParagraph"/>
         <w:numPr>
           <w:ilvl w:val="0"/>
           <w:numId w:val="5"/>
@@ -3027,7 +3208,7 @@
     </w:p>
     <w:p>
       <w:pPr>
-        <w:pStyle w:val="Listenabsatz"/>
+        <w:pStyle w:val="ListParagraph"/>
         <w:numPr>
           <w:ilvl w:val="0"/>
           <w:numId w:val="5"/>
@@ -3040,7 +3221,7 @@
     </w:p>
     <w:p>
       <w:pPr>
-        <w:pStyle w:val="Listenabsatz"/>
+        <w:pStyle w:val="ListParagraph"/>
         <w:numPr>
           <w:ilvl w:val="0"/>
           <w:numId w:val="5"/>
@@ -3053,7 +3234,7 @@
     </w:p>
     <w:p>
       <w:pPr>
-        <w:pStyle w:val="Listenabsatz"/>
+        <w:pStyle w:val="ListParagraph"/>
         <w:numPr>
           <w:ilvl w:val="0"/>
           <w:numId w:val="5"/>
@@ -3066,7 +3247,7 @@
     </w:p>
     <w:p>
       <w:pPr>
-        <w:pStyle w:val="Listenabsatz"/>
+        <w:pStyle w:val="ListParagraph"/>
         <w:numPr>
           <w:ilvl w:val="0"/>
           <w:numId w:val="5"/>
@@ -3076,13 +3257,36 @@
       <w:r>
         <w:t>Urađen refaktoring koda na osnovu kataloga refaktoringa. Analizirana mogućnost primjene 6 refaktoringa te svaki član tima implementirao po jedan refaktoring. Analizirana mogućnost refaktoringa pomoću dizajn paterna i implementirana tri dizajn paterna(Svaki član tima implementirao po jedan). Napisana dokumentacija za refaktoring.</w:t>
       </w:r>
+    </w:p>
+    <w:p>
+      <w:pPr>
+        <w:pStyle w:val="ListParagraph"/>
+        <w:numPr>
+          <w:ilvl w:val="0"/>
+          <w:numId w:val="5"/>
+        </w:numPr>
+        <w:jc w:val="both"/>
+      </w:pPr>
+      <w:r>
+        <w:t xml:space="preserve">Urađen online deployment @ </w:t>
+      </w:r>
+      <w:r>
+        <w:rPr>
+          <w:rFonts w:ascii="Consolas" w:hAnsi="Consolas"/>
+          <w:color w:val="032F62"/>
+          <w:sz w:val="18"/>
+          <w:szCs w:val="18"/>
+          <w:shd w:val="clear" w:color="auto" w:fill="FFFFFF"/>
+        </w:rPr>
+        <w:t>https://vicinor.azurewebsites.net/</w:t>
+      </w:r>
       <w:r>
         <w:br w:type="page"/>
       </w:r>
     </w:p>
     <w:p>
       <w:pPr>
-        <w:pStyle w:val="berschrift1"/>
+        <w:pStyle w:val="Heading1"/>
       </w:pPr>
       <w:bookmarkStart w:id="10" w:name="_Toc516002325"/>
       <w:r>
@@ -3094,7 +3298,7 @@
     <w:p/>
     <w:tbl>
       <w:tblPr>
-        <w:tblStyle w:val="Tabellenraster"/>
+        <w:tblStyle w:val="TableGrid"/>
         <w:tblW w:w="0" w:type="auto"/>
         <w:tblLook w:val="04A0" w:firstRow="1" w:lastRow="0" w:firstColumn="1" w:lastColumn="0" w:noHBand="0" w:noVBand="1"/>
       </w:tblPr>
@@ -3481,11 +3685,67 @@
       </w:tr>
     </w:tbl>
     <w:p/>
+    <w:p/>
+    <w:p/>
+    <w:p/>
+    <w:p/>
+    <w:p/>
+    <w:p/>
+    <w:p/>
+    <w:p/>
+    <w:p/>
+    <w:p/>
+    <w:p/>
+    <w:p/>
+    <w:p/>
+    <w:p/>
+    <w:p/>
+    <w:p/>
+    <w:p/>
+    <w:p/>
+    <w:p/>
+    <w:p/>
+    <w:p>
+      <w:pPr>
+        <w:jc w:val="right"/>
+      </w:pPr>
+      <w:r>
+        <w:t>„</w:t>
+      </w:r>
+      <w:r>
+        <w:rPr>
+          <w:b/>
+        </w:rPr>
+        <w:t>We win and lose</w:t>
+      </w:r>
+      <w:r>
+        <w:rPr>
+          <w:b/>
+        </w:rPr>
+        <w:t>,</w:t>
+      </w:r>
+      <w:r>
+        <w:rPr>
+          <w:b/>
+        </w:rPr>
+        <w:t xml:space="preserve"> as a team</w:t>
+      </w:r>
+      <w:r>
+        <w:t xml:space="preserve">“ – </w:t>
+      </w:r>
+      <w:r>
+        <w:rPr>
+          <w:b/>
+          <w:color w:val="FF0000"/>
+        </w:rPr>
+        <w:t>Team Something</w:t>
+      </w:r>
+    </w:p>
     <w:sectPr>
-      <w:headerReference w:type="default" r:id="rId32"/>
-      <w:footerReference w:type="default" r:id="rId33"/>
-      <w:headerReference w:type="first" r:id="rId34"/>
-      <w:footerReference w:type="first" r:id="rId35"/>
+      <w:headerReference w:type="default" r:id="rId36"/>
+      <w:footerReference w:type="default" r:id="rId37"/>
+      <w:headerReference w:type="first" r:id="rId38"/>
+      <w:footerReference w:type="first" r:id="rId39"/>
       <w:pgSz w:w="11906" w:h="16838"/>
       <w:pgMar w:top="1440" w:right="1440" w:bottom="1440" w:left="1440" w:header="708" w:footer="708" w:gutter="0"/>
       <w:cols w:space="708"/>
@@ -3497,7 +3757,7 @@
 </file>
 
 <file path=word/endnotes.xml><?xml version="1.0" encoding="utf-8"?>
-<w:endnotes xmlns:wpc="http://schemas.microsoft.com/office/word/2010/wordprocessingCanvas" xmlns:mc="http://schemas.openxmlformats.org/markup-compatibility/2006" xmlns:o="urn:schemas-microsoft-com:office:office" xmlns:r="http://schemas.openxmlformats.org/officeDocument/2006/relationships" xmlns:m="http://schemas.openxmlformats.org/officeDocument/2006/math" xmlns:v="urn:schemas-microsoft-com:vml" xmlns:wp14="http://schemas.microsoft.com/office/word/2010/wordprocessingDrawing" xmlns:wp="http://schemas.openxmlformats.org/drawingml/2006/wordprocessingDrawing" xmlns:w10="urn:schemas-microsoft-com:office:word" xmlns:w="http://schemas.openxmlformats.org/wordprocessingml/2006/main" xmlns:w14="http://schemas.microsoft.com/office/word/2010/wordml" xmlns:w15="http://schemas.microsoft.com/office/word/2012/wordml" xmlns:wpg="http://schemas.microsoft.com/office/word/2010/wordprocessingGroup" xmlns:wpi="http://schemas.microsoft.com/office/word/2010/wordprocessingInk" xmlns:wne="http://schemas.microsoft.com/office/word/2006/wordml" xmlns:wps="http://schemas.microsoft.com/office/word/2010/wordprocessingShape" mc:Ignorable="w14 w15 wp14">
+<w:endnotes xmlns:wpc="http://schemas.microsoft.com/office/word/2010/wordprocessingCanvas" xmlns:mc="http://schemas.openxmlformats.org/markup-compatibility/2006" xmlns:o="urn:schemas-microsoft-com:office:office" xmlns:r="http://schemas.openxmlformats.org/officeDocument/2006/relationships" xmlns:m="http://schemas.openxmlformats.org/officeDocument/2006/math" xmlns:v="urn:schemas-microsoft-com:vml" xmlns:wp14="http://schemas.microsoft.com/office/word/2010/wordprocessingDrawing" xmlns:wp="http://schemas.openxmlformats.org/drawingml/2006/wordprocessingDrawing" xmlns:w10="urn:schemas-microsoft-com:office:word" xmlns:w="http://schemas.openxmlformats.org/wordprocessingml/2006/main" xmlns:w14="http://schemas.microsoft.com/office/word/2010/wordml" xmlns:wpg="http://schemas.microsoft.com/office/word/2010/wordprocessingGroup" xmlns:wpi="http://schemas.microsoft.com/office/word/2010/wordprocessingInk" xmlns:wne="http://schemas.microsoft.com/office/word/2006/wordml" xmlns:wps="http://schemas.microsoft.com/office/word/2010/wordprocessingShape" mc:Ignorable="w14 wp14">
   <w:endnote w:type="separator" w:id="-1">
     <w:p>
       <w:pPr>
@@ -3522,7 +3782,7 @@
 </file>
 
 <file path=word/footer1.xml><?xml version="1.0" encoding="utf-8"?>
-<w:ftr xmlns:wpc="http://schemas.microsoft.com/office/word/2010/wordprocessingCanvas" xmlns:mc="http://schemas.openxmlformats.org/markup-compatibility/2006" xmlns:o="urn:schemas-microsoft-com:office:office" xmlns:r="http://schemas.openxmlformats.org/officeDocument/2006/relationships" xmlns:m="http://schemas.openxmlformats.org/officeDocument/2006/math" xmlns:v="urn:schemas-microsoft-com:vml" xmlns:wp14="http://schemas.microsoft.com/office/word/2010/wordprocessingDrawing" xmlns:wp="http://schemas.openxmlformats.org/drawingml/2006/wordprocessingDrawing" xmlns:w10="urn:schemas-microsoft-com:office:word" xmlns:w="http://schemas.openxmlformats.org/wordprocessingml/2006/main" xmlns:w14="http://schemas.microsoft.com/office/word/2010/wordml" xmlns:w15="http://schemas.microsoft.com/office/word/2012/wordml" xmlns:wpg="http://schemas.microsoft.com/office/word/2010/wordprocessingGroup" xmlns:wpi="http://schemas.microsoft.com/office/word/2010/wordprocessingInk" xmlns:wne="http://schemas.microsoft.com/office/word/2006/wordml" xmlns:wps="http://schemas.microsoft.com/office/word/2010/wordprocessingShape" mc:Ignorable="w14 w15 wp14">
+<w:ftr xmlns:wpc="http://schemas.microsoft.com/office/word/2010/wordprocessingCanvas" xmlns:mc="http://schemas.openxmlformats.org/markup-compatibility/2006" xmlns:o="urn:schemas-microsoft-com:office:office" xmlns:r="http://schemas.openxmlformats.org/officeDocument/2006/relationships" xmlns:m="http://schemas.openxmlformats.org/officeDocument/2006/math" xmlns:v="urn:schemas-microsoft-com:vml" xmlns:wp14="http://schemas.microsoft.com/office/word/2010/wordprocessingDrawing" xmlns:wp="http://schemas.openxmlformats.org/drawingml/2006/wordprocessingDrawing" xmlns:w10="urn:schemas-microsoft-com:office:word" xmlns:w="http://schemas.openxmlformats.org/wordprocessingml/2006/main" xmlns:w14="http://schemas.microsoft.com/office/word/2010/wordml" xmlns:wpg="http://schemas.microsoft.com/office/word/2010/wordprocessingGroup" xmlns:wpi="http://schemas.microsoft.com/office/word/2010/wordprocessingInk" xmlns:wne="http://schemas.microsoft.com/office/word/2006/wordml" xmlns:wps="http://schemas.microsoft.com/office/word/2010/wordprocessingShape" mc:Ignorable="w14 wp14">
   <w:sdt>
     <w:sdtPr>
       <w:id w:val="1930386416"/>
@@ -3535,7 +3795,7 @@
     <w:sdtContent>
       <w:p>
         <w:pPr>
-          <w:pStyle w:val="Fuzeile"/>
+          <w:pStyle w:val="Footer"/>
           <w:jc w:val="right"/>
         </w:pPr>
         <w:r>
@@ -3552,7 +3812,7 @@
             <w:noProof/>
             <w:lang w:val="de-DE"/>
           </w:rPr>
-          <w:t>19</w:t>
+          <w:t>2</w:t>
         </w:r>
         <w:r>
           <w:fldChar w:fldCharType="end"/>
@@ -3562,17 +3822,17 @@
   </w:sdt>
   <w:p>
     <w:pPr>
-      <w:pStyle w:val="Fuzeile"/>
+      <w:pStyle w:val="Footer"/>
     </w:pPr>
   </w:p>
 </w:ftr>
 </file>
 
 <file path=word/footer2.xml><?xml version="1.0" encoding="utf-8"?>
-<w:ftr xmlns:wpc="http://schemas.microsoft.com/office/word/2010/wordprocessingCanvas" xmlns:mc="http://schemas.openxmlformats.org/markup-compatibility/2006" xmlns:o="urn:schemas-microsoft-com:office:office" xmlns:r="http://schemas.openxmlformats.org/officeDocument/2006/relationships" xmlns:m="http://schemas.openxmlformats.org/officeDocument/2006/math" xmlns:v="urn:schemas-microsoft-com:vml" xmlns:wp14="http://schemas.microsoft.com/office/word/2010/wordprocessingDrawing" xmlns:wp="http://schemas.openxmlformats.org/drawingml/2006/wordprocessingDrawing" xmlns:w10="urn:schemas-microsoft-com:office:word" xmlns:w="http://schemas.openxmlformats.org/wordprocessingml/2006/main" xmlns:w14="http://schemas.microsoft.com/office/word/2010/wordml" xmlns:w15="http://schemas.microsoft.com/office/word/2012/wordml" xmlns:wpg="http://schemas.microsoft.com/office/word/2010/wordprocessingGroup" xmlns:wpi="http://schemas.microsoft.com/office/word/2010/wordprocessingInk" xmlns:wne="http://schemas.microsoft.com/office/word/2006/wordml" xmlns:wps="http://schemas.microsoft.com/office/word/2010/wordprocessingShape" mc:Ignorable="w14 w15 wp14">
+<w:ftr xmlns:wpc="http://schemas.microsoft.com/office/word/2010/wordprocessingCanvas" xmlns:mc="http://schemas.openxmlformats.org/markup-compatibility/2006" xmlns:o="urn:schemas-microsoft-com:office:office" xmlns:r="http://schemas.openxmlformats.org/officeDocument/2006/relationships" xmlns:m="http://schemas.openxmlformats.org/officeDocument/2006/math" xmlns:v="urn:schemas-microsoft-com:vml" xmlns:wp14="http://schemas.microsoft.com/office/word/2010/wordprocessingDrawing" xmlns:wp="http://schemas.openxmlformats.org/drawingml/2006/wordprocessingDrawing" xmlns:w10="urn:schemas-microsoft-com:office:word" xmlns:w="http://schemas.openxmlformats.org/wordprocessingml/2006/main" xmlns:w14="http://schemas.microsoft.com/office/word/2010/wordml" xmlns:wpg="http://schemas.microsoft.com/office/word/2010/wordprocessingGroup" xmlns:wpi="http://schemas.microsoft.com/office/word/2010/wordprocessingInk" xmlns:wne="http://schemas.microsoft.com/office/word/2006/wordml" xmlns:wps="http://schemas.microsoft.com/office/word/2010/wordprocessingShape" mc:Ignorable="w14 wp14">
   <w:p>
     <w:pPr>
-      <w:pStyle w:val="Fuzeile"/>
+      <w:pStyle w:val="Footer"/>
     </w:pPr>
     <w:r>
       <w:tab/>
@@ -3583,7 +3843,7 @@
 </file>
 
 <file path=word/footnotes.xml><?xml version="1.0" encoding="utf-8"?>
-<w:footnotes xmlns:wpc="http://schemas.microsoft.com/office/word/2010/wordprocessingCanvas" xmlns:mc="http://schemas.openxmlformats.org/markup-compatibility/2006" xmlns:o="urn:schemas-microsoft-com:office:office" xmlns:r="http://schemas.openxmlformats.org/officeDocument/2006/relationships" xmlns:m="http://schemas.openxmlformats.org/officeDocument/2006/math" xmlns:v="urn:schemas-microsoft-com:vml" xmlns:wp14="http://schemas.microsoft.com/office/word/2010/wordprocessingDrawing" xmlns:wp="http://schemas.openxmlformats.org/drawingml/2006/wordprocessingDrawing" xmlns:w10="urn:schemas-microsoft-com:office:word" xmlns:w="http://schemas.openxmlformats.org/wordprocessingml/2006/main" xmlns:w14="http://schemas.microsoft.com/office/word/2010/wordml" xmlns:w15="http://schemas.microsoft.com/office/word/2012/wordml" xmlns:wpg="http://schemas.microsoft.com/office/word/2010/wordprocessingGroup" xmlns:wpi="http://schemas.microsoft.com/office/word/2010/wordprocessingInk" xmlns:wne="http://schemas.microsoft.com/office/word/2006/wordml" xmlns:wps="http://schemas.microsoft.com/office/word/2010/wordprocessingShape" mc:Ignorable="w14 w15 wp14">
+<w:footnotes xmlns:wpc="http://schemas.microsoft.com/office/word/2010/wordprocessingCanvas" xmlns:mc="http://schemas.openxmlformats.org/markup-compatibility/2006" xmlns:o="urn:schemas-microsoft-com:office:office" xmlns:r="http://schemas.openxmlformats.org/officeDocument/2006/relationships" xmlns:m="http://schemas.openxmlformats.org/officeDocument/2006/math" xmlns:v="urn:schemas-microsoft-com:vml" xmlns:wp14="http://schemas.microsoft.com/office/word/2010/wordprocessingDrawing" xmlns:wp="http://schemas.openxmlformats.org/drawingml/2006/wordprocessingDrawing" xmlns:w10="urn:schemas-microsoft-com:office:word" xmlns:w="http://schemas.openxmlformats.org/wordprocessingml/2006/main" xmlns:w14="http://schemas.microsoft.com/office/word/2010/wordml" xmlns:wpg="http://schemas.microsoft.com/office/word/2010/wordprocessingGroup" xmlns:wpi="http://schemas.microsoft.com/office/word/2010/wordprocessingInk" xmlns:wne="http://schemas.microsoft.com/office/word/2006/wordml" xmlns:wps="http://schemas.microsoft.com/office/word/2010/wordprocessingShape" mc:Ignorable="w14 wp14">
   <w:footnote w:type="separator" w:id="-1">
     <w:p>
       <w:pPr>
@@ -3611,7 +3871,7 @@
       </w:pPr>
       <w:r>
         <w:rPr>
-          <w:rStyle w:val="Funotenzeichen"/>
+          <w:rStyle w:val="FootnoteReference"/>
         </w:rPr>
         <w:footnoteRef/>
       </w:r>
@@ -3621,7 +3881,7 @@
     </w:p>
     <w:p>
       <w:pPr>
-        <w:pStyle w:val="Funotentext"/>
+        <w:pStyle w:val="FootnoteText"/>
       </w:pPr>
     </w:p>
   </w:footnote>
@@ -3629,10 +3889,10 @@
 </file>
 
 <file path=word/header1.xml><?xml version="1.0" encoding="utf-8"?>
-<w:hdr xmlns:wpc="http://schemas.microsoft.com/office/word/2010/wordprocessingCanvas" xmlns:mc="http://schemas.openxmlformats.org/markup-compatibility/2006" xmlns:o="urn:schemas-microsoft-com:office:office" xmlns:r="http://schemas.openxmlformats.org/officeDocument/2006/relationships" xmlns:m="http://schemas.openxmlformats.org/officeDocument/2006/math" xmlns:v="urn:schemas-microsoft-com:vml" xmlns:wp14="http://schemas.microsoft.com/office/word/2010/wordprocessingDrawing" xmlns:wp="http://schemas.openxmlformats.org/drawingml/2006/wordprocessingDrawing" xmlns:w10="urn:schemas-microsoft-com:office:word" xmlns:w="http://schemas.openxmlformats.org/wordprocessingml/2006/main" xmlns:w14="http://schemas.microsoft.com/office/word/2010/wordml" xmlns:w15="http://schemas.microsoft.com/office/word/2012/wordml" xmlns:wpg="http://schemas.microsoft.com/office/word/2010/wordprocessingGroup" xmlns:wpi="http://schemas.microsoft.com/office/word/2010/wordprocessingInk" xmlns:wne="http://schemas.microsoft.com/office/word/2006/wordml" xmlns:wps="http://schemas.microsoft.com/office/word/2010/wordprocessingShape" mc:Ignorable="w14 w15 wp14">
+<w:hdr xmlns:wpc="http://schemas.microsoft.com/office/word/2010/wordprocessingCanvas" xmlns:mc="http://schemas.openxmlformats.org/markup-compatibility/2006" xmlns:o="urn:schemas-microsoft-com:office:office" xmlns:r="http://schemas.openxmlformats.org/officeDocument/2006/relationships" xmlns:m="http://schemas.openxmlformats.org/officeDocument/2006/math" xmlns:v="urn:schemas-microsoft-com:vml" xmlns:wp14="http://schemas.microsoft.com/office/word/2010/wordprocessingDrawing" xmlns:wp="http://schemas.openxmlformats.org/drawingml/2006/wordprocessingDrawing" xmlns:w10="urn:schemas-microsoft-com:office:word" xmlns:w="http://schemas.openxmlformats.org/wordprocessingml/2006/main" xmlns:w14="http://schemas.microsoft.com/office/word/2010/wordml" xmlns:wpg="http://schemas.microsoft.com/office/word/2010/wordprocessingGroup" xmlns:wpi="http://schemas.microsoft.com/office/word/2010/wordprocessingInk" xmlns:wne="http://schemas.microsoft.com/office/word/2006/wordml" xmlns:wps="http://schemas.microsoft.com/office/word/2010/wordprocessingShape" mc:Ignorable="w14 wp14">
   <w:p>
     <w:pPr>
-      <w:pStyle w:val="Kopfzeile"/>
+      <w:pStyle w:val="Header"/>
     </w:pPr>
     <w:r>
       <w:rPr>
@@ -3709,10 +3969,10 @@
 </file>
 
 <file path=word/header2.xml><?xml version="1.0" encoding="utf-8"?>
-<w:hdr xmlns:wpc="http://schemas.microsoft.com/office/word/2010/wordprocessingCanvas" xmlns:mc="http://schemas.openxmlformats.org/markup-compatibility/2006" xmlns:o="urn:schemas-microsoft-com:office:office" xmlns:r="http://schemas.openxmlformats.org/officeDocument/2006/relationships" xmlns:m="http://schemas.openxmlformats.org/officeDocument/2006/math" xmlns:v="urn:schemas-microsoft-com:vml" xmlns:wp14="http://schemas.microsoft.com/office/word/2010/wordprocessingDrawing" xmlns:wp="http://schemas.openxmlformats.org/drawingml/2006/wordprocessingDrawing" xmlns:w10="urn:schemas-microsoft-com:office:word" xmlns:w="http://schemas.openxmlformats.org/wordprocessingml/2006/main" xmlns:w14="http://schemas.microsoft.com/office/word/2010/wordml" xmlns:w15="http://schemas.microsoft.com/office/word/2012/wordml" xmlns:wpg="http://schemas.microsoft.com/office/word/2010/wordprocessingGroup" xmlns:wpi="http://schemas.microsoft.com/office/word/2010/wordprocessingInk" xmlns:wne="http://schemas.microsoft.com/office/word/2006/wordml" xmlns:wps="http://schemas.microsoft.com/office/word/2010/wordprocessingShape" mc:Ignorable="w14 w15 wp14">
+<w:hdr xmlns:wpc="http://schemas.microsoft.com/office/word/2010/wordprocessingCanvas" xmlns:mc="http://schemas.openxmlformats.org/markup-compatibility/2006" xmlns:o="urn:schemas-microsoft-com:office:office" xmlns:r="http://schemas.openxmlformats.org/officeDocument/2006/relationships" xmlns:m="http://schemas.openxmlformats.org/officeDocument/2006/math" xmlns:v="urn:schemas-microsoft-com:vml" xmlns:wp14="http://schemas.microsoft.com/office/word/2010/wordprocessingDrawing" xmlns:wp="http://schemas.openxmlformats.org/drawingml/2006/wordprocessingDrawing" xmlns:w10="urn:schemas-microsoft-com:office:word" xmlns:w="http://schemas.openxmlformats.org/wordprocessingml/2006/main" xmlns:w14="http://schemas.microsoft.com/office/word/2010/wordml" xmlns:wpg="http://schemas.microsoft.com/office/word/2010/wordprocessingGroup" xmlns:wpi="http://schemas.microsoft.com/office/word/2010/wordprocessingInk" xmlns:wne="http://schemas.microsoft.com/office/word/2006/wordml" xmlns:wps="http://schemas.microsoft.com/office/word/2010/wordprocessingShape" mc:Ignorable="w14 wp14">
   <w:p>
     <w:pPr>
-      <w:pStyle w:val="Kopfzeile"/>
+      <w:pStyle w:val="Header"/>
     </w:pPr>
     <w:r>
       <w:rPr>
@@ -3789,8 +4049,8 @@
 </file>
 
 <file path=word/numbering.xml><?xml version="1.0" encoding="utf-8"?>
-<w:numbering xmlns:wpc="http://schemas.microsoft.com/office/word/2010/wordprocessingCanvas" xmlns:mc="http://schemas.openxmlformats.org/markup-compatibility/2006" xmlns:o="urn:schemas-microsoft-com:office:office" xmlns:r="http://schemas.openxmlformats.org/officeDocument/2006/relationships" xmlns:m="http://schemas.openxmlformats.org/officeDocument/2006/math" xmlns:v="urn:schemas-microsoft-com:vml" xmlns:wp14="http://schemas.microsoft.com/office/word/2010/wordprocessingDrawing" xmlns:wp="http://schemas.openxmlformats.org/drawingml/2006/wordprocessingDrawing" xmlns:w10="urn:schemas-microsoft-com:office:word" xmlns:w="http://schemas.openxmlformats.org/wordprocessingml/2006/main" xmlns:w14="http://schemas.microsoft.com/office/word/2010/wordml" xmlns:w15="http://schemas.microsoft.com/office/word/2012/wordml" xmlns:wpg="http://schemas.microsoft.com/office/word/2010/wordprocessingGroup" xmlns:wpi="http://schemas.microsoft.com/office/word/2010/wordprocessingInk" xmlns:wne="http://schemas.microsoft.com/office/word/2006/wordml" xmlns:wps="http://schemas.microsoft.com/office/word/2010/wordprocessingShape" mc:Ignorable="w14 w15 wp14">
-  <w:abstractNum w:abstractNumId="0" w15:restartNumberingAfterBreak="0">
+<w:numbering xmlns:wpc="http://schemas.microsoft.com/office/word/2010/wordprocessingCanvas" xmlns:mc="http://schemas.openxmlformats.org/markup-compatibility/2006" xmlns:o="urn:schemas-microsoft-com:office:office" xmlns:r="http://schemas.openxmlformats.org/officeDocument/2006/relationships" xmlns:m="http://schemas.openxmlformats.org/officeDocument/2006/math" xmlns:v="urn:schemas-microsoft-com:vml" xmlns:wp14="http://schemas.microsoft.com/office/word/2010/wordprocessingDrawing" xmlns:wp="http://schemas.openxmlformats.org/drawingml/2006/wordprocessingDrawing" xmlns:w10="urn:schemas-microsoft-com:office:word" xmlns:w="http://schemas.openxmlformats.org/wordprocessingml/2006/main" xmlns:w14="http://schemas.microsoft.com/office/word/2010/wordml" xmlns:wpg="http://schemas.microsoft.com/office/word/2010/wordprocessingGroup" xmlns:wpi="http://schemas.microsoft.com/office/word/2010/wordprocessingInk" xmlns:wne="http://schemas.microsoft.com/office/word/2006/wordml" xmlns:wps="http://schemas.microsoft.com/office/word/2010/wordprocessingShape" mc:Ignorable="w14 wp14">
+  <w:abstractNum w:abstractNumId="0">
     <w:nsid w:val="23B6399D"/>
     <w:multiLevelType w:val="hybridMultilevel"/>
     <w:tmpl w:val="D89EB67C"/>
@@ -3903,7 +4163,7 @@
       </w:rPr>
     </w:lvl>
   </w:abstractNum>
-  <w:abstractNum w:abstractNumId="1" w15:restartNumberingAfterBreak="0">
+  <w:abstractNum w:abstractNumId="1">
     <w:nsid w:val="30ED1F63"/>
     <w:multiLevelType w:val="hybridMultilevel"/>
     <w:tmpl w:val="A10A9BAA"/>
@@ -4016,7 +4276,7 @@
       </w:rPr>
     </w:lvl>
   </w:abstractNum>
-  <w:abstractNum w:abstractNumId="2" w15:restartNumberingAfterBreak="0">
+  <w:abstractNum w:abstractNumId="2">
     <w:nsid w:val="400D674E"/>
     <w:multiLevelType w:val="hybridMultilevel"/>
     <w:tmpl w:val="EF3C5406"/>
@@ -4129,7 +4389,7 @@
       </w:rPr>
     </w:lvl>
   </w:abstractNum>
-  <w:abstractNum w:abstractNumId="3" w15:restartNumberingAfterBreak="0">
+  <w:abstractNum w:abstractNumId="3">
     <w:nsid w:val="5C6A2176"/>
     <w:multiLevelType w:val="hybridMultilevel"/>
     <w:tmpl w:val="AC90A272"/>
@@ -4218,7 +4478,7 @@
       </w:pPr>
     </w:lvl>
   </w:abstractNum>
-  <w:abstractNum w:abstractNumId="4" w15:restartNumberingAfterBreak="0">
+  <w:abstractNum w:abstractNumId="4">
     <w:nsid w:val="5EFB12BB"/>
     <w:multiLevelType w:val="hybridMultilevel"/>
     <w:tmpl w:val="8A9274DC"/>
@@ -4350,7 +4610,7 @@
 </file>
 
 <file path=word/styles.xml><?xml version="1.0" encoding="utf-8"?>
-<w:styles xmlns:mc="http://schemas.openxmlformats.org/markup-compatibility/2006" xmlns:r="http://schemas.openxmlformats.org/officeDocument/2006/relationships" xmlns:w="http://schemas.openxmlformats.org/wordprocessingml/2006/main" xmlns:w14="http://schemas.microsoft.com/office/word/2010/wordml" xmlns:w15="http://schemas.microsoft.com/office/word/2012/wordml" mc:Ignorable="w14 w15">
+<w:styles xmlns:mc="http://schemas.openxmlformats.org/markup-compatibility/2006" xmlns:r="http://schemas.openxmlformats.org/officeDocument/2006/relationships" xmlns:w="http://schemas.openxmlformats.org/wordprocessingml/2006/main" xmlns:w14="http://schemas.microsoft.com/office/word/2010/wordml" mc:Ignorable="w14">
   <w:docDefaults>
     <w:rPrDefault>
       <w:rPr>
@@ -4366,388 +4626,154 @@
       </w:pPr>
     </w:pPrDefault>
   </w:docDefaults>
-  <w:latentStyles w:defLockedState="0" w:defUIPriority="99" w:defSemiHidden="0" w:defUnhideWhenUsed="0" w:defQFormat="0" w:count="371">
-    <w:lsdException w:name="Normal" w:uiPriority="0" w:qFormat="1"/>
-    <w:lsdException w:name="heading 1" w:uiPriority="9" w:qFormat="1"/>
-    <w:lsdException w:name="heading 2" w:semiHidden="1" w:uiPriority="9" w:unhideWhenUsed="1" w:qFormat="1"/>
-    <w:lsdException w:name="heading 3" w:semiHidden="1" w:uiPriority="9" w:unhideWhenUsed="1" w:qFormat="1"/>
-    <w:lsdException w:name="heading 4" w:semiHidden="1" w:uiPriority="9" w:unhideWhenUsed="1" w:qFormat="1"/>
-    <w:lsdException w:name="heading 5" w:semiHidden="1" w:uiPriority="9" w:unhideWhenUsed="1" w:qFormat="1"/>
-    <w:lsdException w:name="heading 6" w:semiHidden="1" w:uiPriority="9" w:unhideWhenUsed="1" w:qFormat="1"/>
-    <w:lsdException w:name="heading 7" w:semiHidden="1" w:uiPriority="9" w:unhideWhenUsed="1" w:qFormat="1"/>
-    <w:lsdException w:name="heading 8" w:semiHidden="1" w:uiPriority="9" w:unhideWhenUsed="1" w:qFormat="1"/>
-    <w:lsdException w:name="heading 9" w:semiHidden="1" w:uiPriority="9" w:unhideWhenUsed="1" w:qFormat="1"/>
-    <w:lsdException w:name="index 1" w:semiHidden="1" w:unhideWhenUsed="1"/>
-    <w:lsdException w:name="index 2" w:semiHidden="1" w:unhideWhenUsed="1"/>
-    <w:lsdException w:name="index 3" w:semiHidden="1" w:unhideWhenUsed="1"/>
-    <w:lsdException w:name="index 4" w:semiHidden="1" w:unhideWhenUsed="1"/>
-    <w:lsdException w:name="index 5" w:semiHidden="1" w:unhideWhenUsed="1"/>
-    <w:lsdException w:name="index 6" w:semiHidden="1" w:unhideWhenUsed="1"/>
-    <w:lsdException w:name="index 7" w:semiHidden="1" w:unhideWhenUsed="1"/>
-    <w:lsdException w:name="index 8" w:semiHidden="1" w:unhideWhenUsed="1"/>
-    <w:lsdException w:name="index 9" w:semiHidden="1" w:unhideWhenUsed="1"/>
-    <w:lsdException w:name="toc 1" w:semiHidden="1" w:uiPriority="39" w:unhideWhenUsed="1"/>
-    <w:lsdException w:name="toc 2" w:semiHidden="1" w:uiPriority="39" w:unhideWhenUsed="1"/>
-    <w:lsdException w:name="toc 3" w:semiHidden="1" w:uiPriority="39" w:unhideWhenUsed="1"/>
-    <w:lsdException w:name="toc 4" w:semiHidden="1" w:uiPriority="39" w:unhideWhenUsed="1"/>
-    <w:lsdException w:name="toc 5" w:semiHidden="1" w:uiPriority="39" w:unhideWhenUsed="1"/>
-    <w:lsdException w:name="toc 6" w:semiHidden="1" w:uiPriority="39" w:unhideWhenUsed="1"/>
-    <w:lsdException w:name="toc 7" w:semiHidden="1" w:uiPriority="39" w:unhideWhenUsed="1"/>
-    <w:lsdException w:name="toc 8" w:semiHidden="1" w:uiPriority="39" w:unhideWhenUsed="1"/>
-    <w:lsdException w:name="toc 9" w:semiHidden="1" w:uiPriority="39" w:unhideWhenUsed="1"/>
-    <w:lsdException w:name="Normal Indent" w:semiHidden="1" w:unhideWhenUsed="1"/>
-    <w:lsdException w:name="footnote text" w:semiHidden="1" w:unhideWhenUsed="1"/>
-    <w:lsdException w:name="annotation text" w:semiHidden="1" w:unhideWhenUsed="1"/>
-    <w:lsdException w:name="header" w:semiHidden="1" w:unhideWhenUsed="1"/>
-    <w:lsdException w:name="footer" w:semiHidden="1" w:unhideWhenUsed="1"/>
-    <w:lsdException w:name="index heading" w:semiHidden="1" w:unhideWhenUsed="1"/>
-    <w:lsdException w:name="caption" w:semiHidden="1" w:uiPriority="35" w:unhideWhenUsed="1" w:qFormat="1"/>
-    <w:lsdException w:name="table of figures" w:semiHidden="1" w:unhideWhenUsed="1"/>
-    <w:lsdException w:name="envelope address" w:semiHidden="1" w:unhideWhenUsed="1"/>
-    <w:lsdException w:name="envelope return" w:semiHidden="1" w:unhideWhenUsed="1"/>
-    <w:lsdException w:name="footnote reference" w:semiHidden="1" w:unhideWhenUsed="1"/>
-    <w:lsdException w:name="annotation reference" w:semiHidden="1" w:unhideWhenUsed="1"/>
-    <w:lsdException w:name="line number" w:semiHidden="1" w:unhideWhenUsed="1"/>
-    <w:lsdException w:name="page number" w:semiHidden="1" w:unhideWhenUsed="1"/>
-    <w:lsdException w:name="endnote reference" w:semiHidden="1" w:unhideWhenUsed="1"/>
-    <w:lsdException w:name="endnote text" w:semiHidden="1" w:unhideWhenUsed="1"/>
-    <w:lsdException w:name="table of authorities" w:semiHidden="1" w:unhideWhenUsed="1"/>
-    <w:lsdException w:name="macro" w:semiHidden="1" w:unhideWhenUsed="1"/>
-    <w:lsdException w:name="toa heading" w:semiHidden="1" w:unhideWhenUsed="1"/>
-    <w:lsdException w:name="List" w:semiHidden="1" w:unhideWhenUsed="1"/>
-    <w:lsdException w:name="List Bullet" w:semiHidden="1" w:unhideWhenUsed="1"/>
-    <w:lsdException w:name="List Number" w:semiHidden="1" w:unhideWhenUsed="1"/>
-    <w:lsdException w:name="List 2" w:semiHidden="1" w:unhideWhenUsed="1"/>
-    <w:lsdException w:name="List 3" w:semiHidden="1" w:unhideWhenUsed="1"/>
-    <w:lsdException w:name="List 4" w:semiHidden="1" w:unhideWhenUsed="1"/>
-    <w:lsdException w:name="List 5" w:semiHidden="1" w:unhideWhenUsed="1"/>
-    <w:lsdException w:name="List Bullet 2" w:semiHidden="1" w:unhideWhenUsed="1"/>
-    <w:lsdException w:name="List Bullet 3" w:semiHidden="1" w:unhideWhenUsed="1"/>
-    <w:lsdException w:name="List Bullet 4" w:semiHidden="1" w:unhideWhenUsed="1"/>
-    <w:lsdException w:name="List Bullet 5" w:semiHidden="1" w:unhideWhenUsed="1"/>
-    <w:lsdException w:name="List Number 2" w:semiHidden="1" w:unhideWhenUsed="1"/>
-    <w:lsdException w:name="List Number 3" w:semiHidden="1" w:unhideWhenUsed="1"/>
-    <w:lsdException w:name="List Number 4" w:semiHidden="1" w:unhideWhenUsed="1"/>
-    <w:lsdException w:name="List Number 5" w:semiHidden="1" w:unhideWhenUsed="1"/>
-    <w:lsdException w:name="Title" w:uiPriority="10" w:qFormat="1"/>
-    <w:lsdException w:name="Closing" w:semiHidden="1" w:unhideWhenUsed="1"/>
-    <w:lsdException w:name="Signature" w:semiHidden="1" w:unhideWhenUsed="1"/>
-    <w:lsdException w:name="Default Paragraph Font" w:semiHidden="1" w:uiPriority="1" w:unhideWhenUsed="1"/>
-    <w:lsdException w:name="Body Text" w:semiHidden="1" w:unhideWhenUsed="1"/>
-    <w:lsdException w:name="Body Text Indent" w:semiHidden="1" w:unhideWhenUsed="1"/>
-    <w:lsdException w:name="List Continue" w:semiHidden="1" w:unhideWhenUsed="1"/>
-    <w:lsdException w:name="List Continue 2" w:semiHidden="1" w:unhideWhenUsed="1"/>
-    <w:lsdException w:name="List Continue 3" w:semiHidden="1" w:unhideWhenUsed="1"/>
-    <w:lsdException w:name="List Continue 4" w:semiHidden="1" w:unhideWhenUsed="1"/>
-    <w:lsdException w:name="List Continue 5" w:semiHidden="1" w:unhideWhenUsed="1"/>
-    <w:lsdException w:name="Message Header" w:semiHidden="1" w:unhideWhenUsed="1"/>
-    <w:lsdException w:name="Subtitle" w:uiPriority="11" w:qFormat="1"/>
-    <w:lsdException w:name="Salutation" w:semiHidden="1" w:unhideWhenUsed="1"/>
-    <w:lsdException w:name="Date" w:semiHidden="1" w:unhideWhenUsed="1"/>
-    <w:lsdException w:name="Body Text First Indent" w:semiHidden="1" w:unhideWhenUsed="1"/>
-    <w:lsdException w:name="Body Text First Indent 2" w:semiHidden="1" w:unhideWhenUsed="1"/>
-    <w:lsdException w:name="Note Heading" w:semiHidden="1" w:unhideWhenUsed="1"/>
-    <w:lsdException w:name="Body Text 2" w:semiHidden="1" w:unhideWhenUsed="1"/>
-    <w:lsdException w:name="Body Text 3" w:semiHidden="1" w:unhideWhenUsed="1"/>
-    <w:lsdException w:name="Body Text Indent 2" w:semiHidden="1" w:unhideWhenUsed="1"/>
-    <w:lsdException w:name="Body Text Indent 3" w:semiHidden="1" w:unhideWhenUsed="1"/>
-    <w:lsdException w:name="Block Text" w:semiHidden="1" w:unhideWhenUsed="1"/>
-    <w:lsdException w:name="Hyperlink" w:semiHidden="1" w:unhideWhenUsed="1"/>
-    <w:lsdException w:name="FollowedHyperlink" w:semiHidden="1" w:unhideWhenUsed="1"/>
-    <w:lsdException w:name="Strong" w:uiPriority="22" w:qFormat="1"/>
-    <w:lsdException w:name="Emphasis" w:uiPriority="20" w:qFormat="1"/>
-    <w:lsdException w:name="Document Map" w:semiHidden="1" w:unhideWhenUsed="1"/>
-    <w:lsdException w:name="Plain Text" w:semiHidden="1" w:unhideWhenUsed="1"/>
-    <w:lsdException w:name="E-mail Signature" w:semiHidden="1" w:unhideWhenUsed="1"/>
-    <w:lsdException w:name="HTML Top of Form" w:semiHidden="1" w:unhideWhenUsed="1"/>
-    <w:lsdException w:name="HTML Bottom of Form" w:semiHidden="1" w:unhideWhenUsed="1"/>
-    <w:lsdException w:name="Normal (Web)" w:semiHidden="1" w:unhideWhenUsed="1"/>
-    <w:lsdException w:name="HTML Acronym" w:semiHidden="1" w:unhideWhenUsed="1"/>
-    <w:lsdException w:name="HTML Address" w:semiHidden="1" w:unhideWhenUsed="1"/>
-    <w:lsdException w:name="HTML Cite" w:semiHidden="1" w:unhideWhenUsed="1"/>
-    <w:lsdException w:name="HTML Code" w:semiHidden="1" w:unhideWhenUsed="1"/>
-    <w:lsdException w:name="HTML Definition" w:semiHidden="1" w:unhideWhenUsed="1"/>
-    <w:lsdException w:name="HTML Keyboard" w:semiHidden="1" w:unhideWhenUsed="1"/>
-    <w:lsdException w:name="HTML Preformatted" w:semiHidden="1" w:unhideWhenUsed="1"/>
-    <w:lsdException w:name="HTML Sample" w:semiHidden="1" w:unhideWhenUsed="1"/>
-    <w:lsdException w:name="HTML Typewriter" w:semiHidden="1" w:unhideWhenUsed="1"/>
-    <w:lsdException w:name="HTML Variable" w:semiHidden="1" w:unhideWhenUsed="1"/>
-    <w:lsdException w:name="Normal Table" w:semiHidden="1" w:unhideWhenUsed="1"/>
-    <w:lsdException w:name="annotation subject" w:semiHidden="1" w:unhideWhenUsed="1"/>
-    <w:lsdException w:name="No List" w:semiHidden="1" w:unhideWhenUsed="1"/>
-    <w:lsdException w:name="Outline List 1" w:semiHidden="1" w:unhideWhenUsed="1"/>
-    <w:lsdException w:name="Outline List 2" w:semiHidden="1" w:unhideWhenUsed="1"/>
-    <w:lsdException w:name="Outline List 3" w:semiHidden="1" w:unhideWhenUsed="1"/>
-    <w:lsdException w:name="Table Simple 1" w:semiHidden="1" w:unhideWhenUsed="1"/>
-    <w:lsdException w:name="Table Simple 2" w:semiHidden="1" w:unhideWhenUsed="1"/>
-    <w:lsdException w:name="Table Simple 3" w:semiHidden="1" w:unhideWhenUsed="1"/>
-    <w:lsdException w:name="Table Classic 1" w:semiHidden="1" w:unhideWhenUsed="1"/>
-    <w:lsdException w:name="Table Classic 2" w:semiHidden="1" w:unhideWhenUsed="1"/>
-    <w:lsdException w:name="Table Classic 3" w:semiHidden="1" w:unhideWhenUsed="1"/>
-    <w:lsdException w:name="Table Classic 4" w:semiHidden="1" w:unhideWhenUsed="1"/>
-    <w:lsdException w:name="Table Colorful 1" w:semiHidden="1" w:unhideWhenUsed="1"/>
-    <w:lsdException w:name="Table Colorful 2" w:semiHidden="1" w:unhideWhenUsed="1"/>
-    <w:lsdException w:name="Table Colorful 3" w:semiHidden="1" w:unhideWhenUsed="1"/>
-    <w:lsdException w:name="Table Columns 1" w:semiHidden="1" w:unhideWhenUsed="1"/>
-    <w:lsdException w:name="Table Columns 2" w:semiHidden="1" w:unhideWhenUsed="1"/>
-    <w:lsdException w:name="Table Columns 3" w:semiHidden="1" w:unhideWhenUsed="1"/>
-    <w:lsdException w:name="Table Columns 4" w:semiHidden="1" w:unhideWhenUsed="1"/>
-    <w:lsdException w:name="Table Columns 5" w:semiHidden="1" w:unhideWhenUsed="1"/>
-    <w:lsdException w:name="Table Grid 1" w:semiHidden="1" w:unhideWhenUsed="1"/>
-    <w:lsdException w:name="Table Grid 2" w:semiHidden="1" w:unhideWhenUsed="1"/>
-    <w:lsdException w:name="Table Grid 3" w:semiHidden="1" w:unhideWhenUsed="1"/>
-    <w:lsdException w:name="Table Grid 4" w:semiHidden="1" w:unhideWhenUsed="1"/>
-    <w:lsdException w:name="Table Grid 5" w:semiHidden="1" w:unhideWhenUsed="1"/>
-    <w:lsdException w:name="Table Grid 6" w:semiHidden="1" w:unhideWhenUsed="1"/>
-    <w:lsdException w:name="Table Grid 7" w:semiHidden="1" w:unhideWhenUsed="1"/>
-    <w:lsdException w:name="Table Grid 8" w:semiHidden="1" w:unhideWhenUsed="1"/>
-    <w:lsdException w:name="Table List 1" w:semiHidden="1" w:unhideWhenUsed="1"/>
-    <w:lsdException w:name="Table List 2" w:semiHidden="1" w:unhideWhenUsed="1"/>
-    <w:lsdException w:name="Table List 3" w:semiHidden="1" w:unhideWhenUsed="1"/>
-    <w:lsdException w:name="Table List 4" w:semiHidden="1" w:unhideWhenUsed="1"/>
-    <w:lsdException w:name="Table List 5" w:semiHidden="1" w:unhideWhenUsed="1"/>
-    <w:lsdException w:name="Table List 6" w:semiHidden="1" w:unhideWhenUsed="1"/>
-    <w:lsdException w:name="Table List 7" w:semiHidden="1" w:unhideWhenUsed="1"/>
-    <w:lsdException w:name="Table List 8" w:semiHidden="1" w:unhideWhenUsed="1"/>
-    <w:lsdException w:name="Table 3D effects 1" w:semiHidden="1" w:unhideWhenUsed="1"/>
-    <w:lsdException w:name="Table 3D effects 2" w:semiHidden="1" w:unhideWhenUsed="1"/>
-    <w:lsdException w:name="Table 3D effects 3" w:semiHidden="1" w:unhideWhenUsed="1"/>
-    <w:lsdException w:name="Table Contemporary" w:semiHidden="1" w:unhideWhenUsed="1"/>
-    <w:lsdException w:name="Table Elegant" w:semiHidden="1" w:unhideWhenUsed="1"/>
-    <w:lsdException w:name="Table Professional" w:semiHidden="1" w:unhideWhenUsed="1"/>
-    <w:lsdException w:name="Table Subtle 1" w:semiHidden="1" w:unhideWhenUsed="1"/>
-    <w:lsdException w:name="Table Subtle 2" w:semiHidden="1" w:unhideWhenUsed="1"/>
-    <w:lsdException w:name="Table Web 1" w:semiHidden="1" w:unhideWhenUsed="1"/>
-    <w:lsdException w:name="Table Web 2" w:semiHidden="1" w:unhideWhenUsed="1"/>
-    <w:lsdException w:name="Table Web 3" w:semiHidden="1" w:unhideWhenUsed="1"/>
-    <w:lsdException w:name="Balloon Text" w:semiHidden="1" w:unhideWhenUsed="1"/>
-    <w:lsdException w:name="Table Grid" w:uiPriority="39"/>
-    <w:lsdException w:name="Table Theme" w:semiHidden="1" w:unhideWhenUsed="1"/>
-    <w:lsdException w:name="Placeholder Text" w:semiHidden="1"/>
-    <w:lsdException w:name="No Spacing" w:uiPriority="1" w:qFormat="1"/>
-    <w:lsdException w:name="Light Shading" w:uiPriority="60"/>
-    <w:lsdException w:name="Light List" w:uiPriority="61"/>
-    <w:lsdException w:name="Light Grid" w:uiPriority="62"/>
-    <w:lsdException w:name="Medium Shading 1" w:uiPriority="63"/>
-    <w:lsdException w:name="Medium Shading 2" w:uiPriority="64"/>
-    <w:lsdException w:name="Medium List 1" w:uiPriority="65"/>
-    <w:lsdException w:name="Medium List 2" w:uiPriority="66"/>
-    <w:lsdException w:name="Medium Grid 1" w:uiPriority="67"/>
-    <w:lsdException w:name="Medium Grid 2" w:uiPriority="68"/>
-    <w:lsdException w:name="Medium Grid 3" w:uiPriority="69"/>
-    <w:lsdException w:name="Dark List" w:uiPriority="70"/>
-    <w:lsdException w:name="Colorful Shading" w:uiPriority="71"/>
-    <w:lsdException w:name="Colorful List" w:uiPriority="72"/>
-    <w:lsdException w:name="Colorful Grid" w:uiPriority="73"/>
-    <w:lsdException w:name="Light Shading Accent 1" w:uiPriority="60"/>
-    <w:lsdException w:name="Light List Accent 1" w:uiPriority="61"/>
-    <w:lsdException w:name="Light Grid Accent 1" w:uiPriority="62"/>
-    <w:lsdException w:name="Medium Shading 1 Accent 1" w:uiPriority="63"/>
-    <w:lsdException w:name="Medium Shading 2 Accent 1" w:uiPriority="64"/>
-    <w:lsdException w:name="Medium List 1 Accent 1" w:uiPriority="65"/>
-    <w:lsdException w:name="Revision" w:semiHidden="1"/>
-    <w:lsdException w:name="List Paragraph" w:uiPriority="34" w:qFormat="1"/>
-    <w:lsdException w:name="Quote" w:uiPriority="29" w:qFormat="1"/>
-    <w:lsdException w:name="Intense Quote" w:uiPriority="30" w:qFormat="1"/>
-    <w:lsdException w:name="Medium List 2 Accent 1" w:uiPriority="66"/>
-    <w:lsdException w:name="Medium Grid 1 Accent 1" w:uiPriority="67"/>
-    <w:lsdException w:name="Medium Grid 2 Accent 1" w:uiPriority="68"/>
-    <w:lsdException w:name="Medium Grid 3 Accent 1" w:uiPriority="69"/>
-    <w:lsdException w:name="Dark List Accent 1" w:uiPriority="70"/>
-    <w:lsdException w:name="Colorful Shading Accent 1" w:uiPriority="71"/>
-    <w:lsdException w:name="Colorful List Accent 1" w:uiPriority="72"/>
-    <w:lsdException w:name="Colorful Grid Accent 1" w:uiPriority="73"/>
-    <w:lsdException w:name="Light Shading Accent 2" w:uiPriority="60"/>
-    <w:lsdException w:name="Light List Accent 2" w:uiPriority="61"/>
-    <w:lsdException w:name="Light Grid Accent 2" w:uiPriority="62"/>
-    <w:lsdException w:name="Medium Shading 1 Accent 2" w:uiPriority="63"/>
-    <w:lsdException w:name="Medium Shading 2 Accent 2" w:uiPriority="64"/>
-    <w:lsdException w:name="Medium List 1 Accent 2" w:uiPriority="65"/>
-    <w:lsdException w:name="Medium List 2 Accent 2" w:uiPriority="66"/>
-    <w:lsdException w:name="Medium Grid 1 Accent 2" w:uiPriority="67"/>
-    <w:lsdException w:name="Medium Grid 2 Accent 2" w:uiPriority="68"/>
-    <w:lsdException w:name="Medium Grid 3 Accent 2" w:uiPriority="69"/>
-    <w:lsdException w:name="Dark List Accent 2" w:uiPriority="70"/>
-    <w:lsdException w:name="Colorful Shading Accent 2" w:uiPriority="71"/>
-    <w:lsdException w:name="Colorful List Accent 2" w:uiPriority="72"/>
-    <w:lsdException w:name="Colorful Grid Accent 2" w:uiPriority="73"/>
-    <w:lsdException w:name="Light Shading Accent 3" w:uiPriority="60"/>
-    <w:lsdException w:name="Light List Accent 3" w:uiPriority="61"/>
-    <w:lsdException w:name="Light Grid Accent 3" w:uiPriority="62"/>
-    <w:lsdException w:name="Medium Shading 1 Accent 3" w:uiPriority="63"/>
-    <w:lsdException w:name="Medium Shading 2 Accent 3" w:uiPriority="64"/>
-    <w:lsdException w:name="Medium List 1 Accent 3" w:uiPriority="65"/>
-    <w:lsdException w:name="Medium List 2 Accent 3" w:uiPriority="66"/>
-    <w:lsdException w:name="Medium Grid 1 Accent 3" w:uiPriority="67"/>
-    <w:lsdException w:name="Medium Grid 2 Accent 3" w:uiPriority="68"/>
-    <w:lsdException w:name="Medium Grid 3 Accent 3" w:uiPriority="69"/>
-    <w:lsdException w:name="Dark List Accent 3" w:uiPriority="70"/>
-    <w:lsdException w:name="Colorful Shading Accent 3" w:uiPriority="71"/>
-    <w:lsdException w:name="Colorful List Accent 3" w:uiPriority="72"/>
-    <w:lsdException w:name="Colorful Grid Accent 3" w:uiPriority="73"/>
-    <w:lsdException w:name="Light Shading Accent 4" w:uiPriority="60"/>
-    <w:lsdException w:name="Light List Accent 4" w:uiPriority="61"/>
-    <w:lsdException w:name="Light Grid Accent 4" w:uiPriority="62"/>
-    <w:lsdException w:name="Medium Shading 1 Accent 4" w:uiPriority="63"/>
-    <w:lsdException w:name="Medium Shading 2 Accent 4" w:uiPriority="64"/>
-    <w:lsdException w:name="Medium List 1 Accent 4" w:uiPriority="65"/>
-    <w:lsdException w:name="Medium List 2 Accent 4" w:uiPriority="66"/>
-    <w:lsdException w:name="Medium Grid 1 Accent 4" w:uiPriority="67"/>
-    <w:lsdException w:name="Medium Grid 2 Accent 4" w:uiPriority="68"/>
-    <w:lsdException w:name="Medium Grid 3 Accent 4" w:uiPriority="69"/>
-    <w:lsdException w:name="Dark List Accent 4" w:uiPriority="70"/>
-    <w:lsdException w:name="Colorful Shading Accent 4" w:uiPriority="71"/>
-    <w:lsdException w:name="Colorful List Accent 4" w:uiPriority="72"/>
-    <w:lsdException w:name="Colorful Grid Accent 4" w:uiPriority="73"/>
-    <w:lsdException w:name="Light Shading Accent 5" w:uiPriority="60"/>
-    <w:lsdException w:name="Light List Accent 5" w:uiPriority="61"/>
-    <w:lsdException w:name="Light Grid Accent 5" w:uiPriority="62"/>
-    <w:lsdException w:name="Medium Shading 1 Accent 5" w:uiPriority="63"/>
-    <w:lsdException w:name="Medium Shading 2 Accent 5" w:uiPriority="64"/>
-    <w:lsdException w:name="Medium List 1 Accent 5" w:uiPriority="65"/>
-    <w:lsdException w:name="Medium List 2 Accent 5" w:uiPriority="66"/>
-    <w:lsdException w:name="Medium Grid 1 Accent 5" w:uiPriority="67"/>
-    <w:lsdException w:name="Medium Grid 2 Accent 5" w:uiPriority="68"/>
-    <w:lsdException w:name="Medium Grid 3 Accent 5" w:uiPriority="69"/>
-    <w:lsdException w:name="Dark List Accent 5" w:uiPriority="70"/>
-    <w:lsdException w:name="Colorful Shading Accent 5" w:uiPriority="71"/>
-    <w:lsdException w:name="Colorful List Accent 5" w:uiPriority="72"/>
-    <w:lsdException w:name="Colorful Grid Accent 5" w:uiPriority="73"/>
-    <w:lsdException w:name="Light Shading Accent 6" w:uiPriority="60"/>
-    <w:lsdException w:name="Light List Accent 6" w:uiPriority="61"/>
-    <w:lsdException w:name="Light Grid Accent 6" w:uiPriority="62"/>
-    <w:lsdException w:name="Medium Shading 1 Accent 6" w:uiPriority="63"/>
-    <w:lsdException w:name="Medium Shading 2 Accent 6" w:uiPriority="64"/>
-    <w:lsdException w:name="Medium List 1 Accent 6" w:uiPriority="65"/>
-    <w:lsdException w:name="Medium List 2 Accent 6" w:uiPriority="66"/>
-    <w:lsdException w:name="Medium Grid 1 Accent 6" w:uiPriority="67"/>
-    <w:lsdException w:name="Medium Grid 2 Accent 6" w:uiPriority="68"/>
-    <w:lsdException w:name="Medium Grid 3 Accent 6" w:uiPriority="69"/>
-    <w:lsdException w:name="Dark List Accent 6" w:uiPriority="70"/>
-    <w:lsdException w:name="Colorful Shading Accent 6" w:uiPriority="71"/>
-    <w:lsdException w:name="Colorful List Accent 6" w:uiPriority="72"/>
-    <w:lsdException w:name="Colorful Grid Accent 6" w:uiPriority="73"/>
-    <w:lsdException w:name="Subtle Emphasis" w:uiPriority="19" w:qFormat="1"/>
-    <w:lsdException w:name="Intense Emphasis" w:uiPriority="21" w:qFormat="1"/>
-    <w:lsdException w:name="Subtle Reference" w:uiPriority="31" w:qFormat="1"/>
-    <w:lsdException w:name="Intense Reference" w:uiPriority="32" w:qFormat="1"/>
-    <w:lsdException w:name="Book Title" w:uiPriority="33" w:qFormat="1"/>
-    <w:lsdException w:name="Bibliography" w:semiHidden="1" w:uiPriority="37" w:unhideWhenUsed="1"/>
-    <w:lsdException w:name="TOC Heading" w:semiHidden="1" w:uiPriority="39" w:unhideWhenUsed="1" w:qFormat="1"/>
-    <w:lsdException w:name="Plain Table 1" w:uiPriority="41"/>
-    <w:lsdException w:name="Plain Table 2" w:uiPriority="42"/>
-    <w:lsdException w:name="Plain Table 3" w:uiPriority="43"/>
-    <w:lsdException w:name="Plain Table 4" w:uiPriority="44"/>
-    <w:lsdException w:name="Plain Table 5" w:uiPriority="45"/>
-    <w:lsdException w:name="Grid Table Light" w:uiPriority="40"/>
-    <w:lsdException w:name="Grid Table 1 Light" w:uiPriority="46"/>
-    <w:lsdException w:name="Grid Table 2" w:uiPriority="47"/>
-    <w:lsdException w:name="Grid Table 3" w:uiPriority="48"/>
-    <w:lsdException w:name="Grid Table 4" w:uiPriority="49"/>
-    <w:lsdException w:name="Grid Table 5 Dark" w:uiPriority="50"/>
-    <w:lsdException w:name="Grid Table 6 Colorful" w:uiPriority="51"/>
-    <w:lsdException w:name="Grid Table 7 Colorful" w:uiPriority="52"/>
-    <w:lsdException w:name="Grid Table 1 Light Accent 1" w:uiPriority="46"/>
-    <w:lsdException w:name="Grid Table 2 Accent 1" w:uiPriority="47"/>
-    <w:lsdException w:name="Grid Table 3 Accent 1" w:uiPriority="48"/>
-    <w:lsdException w:name="Grid Table 4 Accent 1" w:uiPriority="49"/>
-    <w:lsdException w:name="Grid Table 5 Dark Accent 1" w:uiPriority="50"/>
-    <w:lsdException w:name="Grid Table 6 Colorful Accent 1" w:uiPriority="51"/>
-    <w:lsdException w:name="Grid Table 7 Colorful Accent 1" w:uiPriority="52"/>
-    <w:lsdException w:name="Grid Table 1 Light Accent 2" w:uiPriority="46"/>
-    <w:lsdException w:name="Grid Table 2 Accent 2" w:uiPriority="47"/>
-    <w:lsdException w:name="Grid Table 3 Accent 2" w:uiPriority="48"/>
-    <w:lsdException w:name="Grid Table 4 Accent 2" w:uiPriority="49"/>
-    <w:lsdException w:name="Grid Table 5 Dark Accent 2" w:uiPriority="50"/>
-    <w:lsdException w:name="Grid Table 6 Colorful Accent 2" w:uiPriority="51"/>
-    <w:lsdException w:name="Grid Table 7 Colorful Accent 2" w:uiPriority="52"/>
-    <w:lsdException w:name="Grid Table 1 Light Accent 3" w:uiPriority="46"/>
-    <w:lsdException w:name="Grid Table 2 Accent 3" w:uiPriority="47"/>
-    <w:lsdException w:name="Grid Table 3 Accent 3" w:uiPriority="48"/>
-    <w:lsdException w:name="Grid Table 4 Accent 3" w:uiPriority="49"/>
-    <w:lsdException w:name="Grid Table 5 Dark Accent 3" w:uiPriority="50"/>
-    <w:lsdException w:name="Grid Table 6 Colorful Accent 3" w:uiPriority="51"/>
-    <w:lsdException w:name="Grid Table 7 Colorful Accent 3" w:uiPriority="52"/>
-    <w:lsdException w:name="Grid Table 1 Light Accent 4" w:uiPriority="46"/>
-    <w:lsdException w:name="Grid Table 2 Accent 4" w:uiPriority="47"/>
-    <w:lsdException w:name="Grid Table 3 Accent 4" w:uiPriority="48"/>
-    <w:lsdException w:name="Grid Table 4 Accent 4" w:uiPriority="49"/>
-    <w:lsdException w:name="Grid Table 5 Dark Accent 4" w:uiPriority="50"/>
-    <w:lsdException w:name="Grid Table 6 Colorful Accent 4" w:uiPriority="51"/>
-    <w:lsdException w:name="Grid Table 7 Colorful Accent 4" w:uiPriority="52"/>
-    <w:lsdException w:name="Grid Table 1 Light Accent 5" w:uiPriority="46"/>
-    <w:lsdException w:name="Grid Table 2 Accent 5" w:uiPriority="47"/>
-    <w:lsdException w:name="Grid Table 3 Accent 5" w:uiPriority="48"/>
-    <w:lsdException w:name="Grid Table 4 Accent 5" w:uiPriority="49"/>
-    <w:lsdException w:name="Grid Table 5 Dark Accent 5" w:uiPriority="50"/>
-    <w:lsdException w:name="Grid Table 6 Colorful Accent 5" w:uiPriority="51"/>
-    <w:lsdException w:name="Grid Table 7 Colorful Accent 5" w:uiPriority="52"/>
-    <w:lsdException w:name="Grid Table 1 Light Accent 6" w:uiPriority="46"/>
-    <w:lsdException w:name="Grid Table 2 Accent 6" w:uiPriority="47"/>
-    <w:lsdException w:name="Grid Table 3 Accent 6" w:uiPriority="48"/>
-    <w:lsdException w:name="Grid Table 4 Accent 6" w:uiPriority="49"/>
-    <w:lsdException w:name="Grid Table 5 Dark Accent 6" w:uiPriority="50"/>
-    <w:lsdException w:name="Grid Table 6 Colorful Accent 6" w:uiPriority="51"/>
-    <w:lsdException w:name="Grid Table 7 Colorful Accent 6" w:uiPriority="52"/>
-    <w:lsdException w:name="List Table 1 Light" w:uiPriority="46"/>
-    <w:lsdException w:name="List Table 2" w:uiPriority="47"/>
-    <w:lsdException w:name="List Table 3" w:uiPriority="48"/>
-    <w:lsdException w:name="List Table 4" w:uiPriority="49"/>
-    <w:lsdException w:name="List Table 5 Dark" w:uiPriority="50"/>
-    <w:lsdException w:name="List Table 6 Colorful" w:uiPriority="51"/>
-    <w:lsdException w:name="List Table 7 Colorful" w:uiPriority="52"/>
-    <w:lsdException w:name="List Table 1 Light Accent 1" w:uiPriority="46"/>
-    <w:lsdException w:name="List Table 2 Accent 1" w:uiPriority="47"/>
-    <w:lsdException w:name="List Table 3 Accent 1" w:uiPriority="48"/>
-    <w:lsdException w:name="List Table 4 Accent 1" w:uiPriority="49"/>
-    <w:lsdException w:name="List Table 5 Dark Accent 1" w:uiPriority="50"/>
-    <w:lsdException w:name="List Table 6 Colorful Accent 1" w:uiPriority="51"/>
-    <w:lsdException w:name="List Table 7 Colorful Accent 1" w:uiPriority="52"/>
-    <w:lsdException w:name="List Table 1 Light Accent 2" w:uiPriority="46"/>
-    <w:lsdException w:name="List Table 2 Accent 2" w:uiPriority="47"/>
-    <w:lsdException w:name="List Table 3 Accent 2" w:uiPriority="48"/>
-    <w:lsdException w:name="List Table 4 Accent 2" w:uiPriority="49"/>
-    <w:lsdException w:name="List Table 5 Dark Accent 2" w:uiPriority="50"/>
-    <w:lsdException w:name="List Table 6 Colorful Accent 2" w:uiPriority="51"/>
-    <w:lsdException w:name="List Table 7 Colorful Accent 2" w:uiPriority="52"/>
-    <w:lsdException w:name="List Table 1 Light Accent 3" w:uiPriority="46"/>
-    <w:lsdException w:name="List Table 2 Accent 3" w:uiPriority="47"/>
-    <w:lsdException w:name="List Table 3 Accent 3" w:uiPriority="48"/>
-    <w:lsdException w:name="List Table 4 Accent 3" w:uiPriority="49"/>
-    <w:lsdException w:name="List Table 5 Dark Accent 3" w:uiPriority="50"/>
-    <w:lsdException w:name="List Table 6 Colorful Accent 3" w:uiPriority="51"/>
-    <w:lsdException w:name="List Table 7 Colorful Accent 3" w:uiPriority="52"/>
-    <w:lsdException w:name="List Table 1 Light Accent 4" w:uiPriority="46"/>
-    <w:lsdException w:name="List Table 2 Accent 4" w:uiPriority="47"/>
-    <w:lsdException w:name="List Table 3 Accent 4" w:uiPriority="48"/>
-    <w:lsdException w:name="List Table 4 Accent 4" w:uiPriority="49"/>
-    <w:lsdException w:name="List Table 5 Dark Accent 4" w:uiPriority="50"/>
-    <w:lsdException w:name="List Table 6 Colorful Accent 4" w:uiPriority="51"/>
-    <w:lsdException w:name="List Table 7 Colorful Accent 4" w:uiPriority="52"/>
-    <w:lsdException w:name="List Table 1 Light Accent 5" w:uiPriority="46"/>
-    <w:lsdException w:name="List Table 2 Accent 5" w:uiPriority="47"/>
-    <w:lsdException w:name="List Table 3 Accent 5" w:uiPriority="48"/>
-    <w:lsdException w:name="List Table 4 Accent 5" w:uiPriority="49"/>
-    <w:lsdException w:name="List Table 5 Dark Accent 5" w:uiPriority="50"/>
-    <w:lsdException w:name="List Table 6 Colorful Accent 5" w:uiPriority="51"/>
-    <w:lsdException w:name="List Table 7 Colorful Accent 5" w:uiPriority="52"/>
-    <w:lsdException w:name="List Table 1 Light Accent 6" w:uiPriority="46"/>
-    <w:lsdException w:name="List Table 2 Accent 6" w:uiPriority="47"/>
-    <w:lsdException w:name="List Table 3 Accent 6" w:uiPriority="48"/>
-    <w:lsdException w:name="List Table 4 Accent 6" w:uiPriority="49"/>
-    <w:lsdException w:name="List Table 5 Dark Accent 6" w:uiPriority="50"/>
-    <w:lsdException w:name="List Table 6 Colorful Accent 6" w:uiPriority="51"/>
-    <w:lsdException w:name="List Table 7 Colorful Accent 6" w:uiPriority="52"/>
+  <w:latentStyles w:defLockedState="0" w:defUIPriority="99" w:defSemiHidden="1" w:defUnhideWhenUsed="1" w:defQFormat="0" w:count="267">
+    <w:lsdException w:name="Normal" w:semiHidden="0" w:uiPriority="0" w:unhideWhenUsed="0" w:qFormat="1"/>
+    <w:lsdException w:name="heading 1" w:semiHidden="0" w:uiPriority="9" w:unhideWhenUsed="0" w:qFormat="1"/>
+    <w:lsdException w:name="heading 2" w:uiPriority="9" w:qFormat="1"/>
+    <w:lsdException w:name="heading 3" w:uiPriority="9" w:qFormat="1"/>
+    <w:lsdException w:name="heading 4" w:uiPriority="9" w:qFormat="1"/>
+    <w:lsdException w:name="heading 5" w:uiPriority="9" w:qFormat="1"/>
+    <w:lsdException w:name="heading 6" w:uiPriority="9" w:qFormat="1"/>
+    <w:lsdException w:name="heading 7" w:uiPriority="9" w:qFormat="1"/>
+    <w:lsdException w:name="heading 8" w:uiPriority="9" w:qFormat="1"/>
+    <w:lsdException w:name="heading 9" w:uiPriority="9" w:qFormat="1"/>
+    <w:lsdException w:name="toc 1" w:uiPriority="39"/>
+    <w:lsdException w:name="toc 2" w:uiPriority="39"/>
+    <w:lsdException w:name="toc 3" w:uiPriority="39"/>
+    <w:lsdException w:name="toc 4" w:uiPriority="39"/>
+    <w:lsdException w:name="toc 5" w:uiPriority="39"/>
+    <w:lsdException w:name="toc 6" w:uiPriority="39"/>
+    <w:lsdException w:name="toc 7" w:uiPriority="39"/>
+    <w:lsdException w:name="toc 8" w:uiPriority="39"/>
+    <w:lsdException w:name="toc 9" w:uiPriority="39"/>
+    <w:lsdException w:name="caption" w:uiPriority="35" w:qFormat="1"/>
+    <w:lsdException w:name="Title" w:semiHidden="0" w:uiPriority="10" w:unhideWhenUsed="0" w:qFormat="1"/>
+    <w:lsdException w:name="Default Paragraph Font" w:uiPriority="1"/>
+    <w:lsdException w:name="Subtitle" w:semiHidden="0" w:uiPriority="11" w:unhideWhenUsed="0" w:qFormat="1"/>
+    <w:lsdException w:name="Strong" w:semiHidden="0" w:uiPriority="22" w:unhideWhenUsed="0" w:qFormat="1"/>
+    <w:lsdException w:name="Emphasis" w:semiHidden="0" w:uiPriority="20" w:unhideWhenUsed="0" w:qFormat="1"/>
+    <w:lsdException w:name="Table Grid" w:semiHidden="0" w:uiPriority="39" w:unhideWhenUsed="0"/>
+    <w:lsdException w:name="Placeholder Text" w:unhideWhenUsed="0"/>
+    <w:lsdException w:name="No Spacing" w:semiHidden="0" w:uiPriority="1" w:unhideWhenUsed="0" w:qFormat="1"/>
+    <w:lsdException w:name="Light Shading" w:semiHidden="0" w:uiPriority="60" w:unhideWhenUsed="0"/>
+    <w:lsdException w:name="Light List" w:semiHidden="0" w:uiPriority="61" w:unhideWhenUsed="0"/>
+    <w:lsdException w:name="Light Grid" w:semiHidden="0" w:uiPriority="62" w:unhideWhenUsed="0"/>
+    <w:lsdException w:name="Medium Shading 1" w:semiHidden="0" w:uiPriority="63" w:unhideWhenUsed="0"/>
+    <w:lsdException w:name="Medium Shading 2" w:semiHidden="0" w:uiPriority="64" w:unhideWhenUsed="0"/>
+    <w:lsdException w:name="Medium List 1" w:semiHidden="0" w:uiPriority="65" w:unhideWhenUsed="0"/>
+    <w:lsdException w:name="Medium List 2" w:semiHidden="0" w:uiPriority="66" w:unhideWhenUsed="0"/>
+    <w:lsdException w:name="Medium Grid 1" w:semiHidden="0" w:uiPriority="67" w:unhideWhenUsed="0"/>
+    <w:lsdException w:name="Medium Grid 2" w:semiHidden="0" w:uiPriority="68" w:unhideWhenUsed="0"/>
+    <w:lsdException w:name="Medium Grid 3" w:semiHidden="0" w:uiPriority="69" w:unhideWhenUsed="0"/>
+    <w:lsdException w:name="Dark List" w:semiHidden="0" w:uiPriority="70" w:unhideWhenUsed="0"/>
+    <w:lsdException w:name="Colorful Shading" w:semiHidden="0" w:uiPriority="71" w:unhideWhenUsed="0"/>
+    <w:lsdException w:name="Colorful List" w:semiHidden="0" w:uiPriority="72" w:unhideWhenUsed="0"/>
+    <w:lsdException w:name="Colorful Grid" w:semiHidden="0" w:uiPriority="73" w:unhideWhenUsed="0"/>
+    <w:lsdException w:name="Light Shading Accent 1" w:semiHidden="0" w:uiPriority="60" w:unhideWhenUsed="0"/>
+    <w:lsdException w:name="Light List Accent 1" w:semiHidden="0" w:uiPriority="61" w:unhideWhenUsed="0"/>
+    <w:lsdException w:name="Light Grid Accent 1" w:semiHidden="0" w:uiPriority="62" w:unhideWhenUsed="0"/>
+    <w:lsdException w:name="Medium Shading 1 Accent 1" w:semiHidden="0" w:uiPriority="63" w:unhideWhenUsed="0"/>
+    <w:lsdException w:name="Medium Shading 2 Accent 1" w:semiHidden="0" w:uiPriority="64" w:unhideWhenUsed="0"/>
+    <w:lsdException w:name="Medium List 1 Accent 1" w:semiHidden="0" w:uiPriority="65" w:unhideWhenUsed="0"/>
+    <w:lsdException w:name="Revision" w:unhideWhenUsed="0"/>
+    <w:lsdException w:name="List Paragraph" w:semiHidden="0" w:uiPriority="34" w:unhideWhenUsed="0" w:qFormat="1"/>
+    <w:lsdException w:name="Quote" w:semiHidden="0" w:uiPriority="29" w:unhideWhenUsed="0" w:qFormat="1"/>
+    <w:lsdException w:name="Intense Quote" w:semiHidden="0" w:uiPriority="30" w:unhideWhenUsed="0" w:qFormat="1"/>
+    <w:lsdException w:name="Medium List 2 Accent 1" w:semiHidden="0" w:uiPriority="66" w:unhideWhenUsed="0"/>
+    <w:lsdException w:name="Medium Grid 1 Accent 1" w:semiHidden="0" w:uiPriority="67" w:unhideWhenUsed="0"/>
+    <w:lsdException w:name="Medium Grid 2 Accent 1" w:semiHidden="0" w:uiPriority="68" w:unhideWhenUsed="0"/>
+    <w:lsdException w:name="Medium Grid 3 Accent 1" w:semiHidden="0" w:uiPriority="69" w:unhideWhenUsed="0"/>
+    <w:lsdException w:name="Dark List Accent 1" w:semiHidden="0" w:uiPriority="70" w:unhideWhenUsed="0"/>
+    <w:lsdException w:name="Colorful Shading Accent 1" w:semiHidden="0" w:uiPriority="71" w:unhideWhenUsed="0"/>
+    <w:lsdException w:name="Colorful List Accent 1" w:semiHidden="0" w:uiPriority="72" w:unhideWhenUsed="0"/>
+    <w:lsdException w:name="Colorful Grid Accent 1" w:semiHidden="0" w:uiPriority="73" w:unhideWhenUsed="0"/>
+    <w:lsdException w:name="Light Shading Accent 2" w:semiHidden="0" w:uiPriority="60" w:unhideWhenUsed="0"/>
+    <w:lsdException w:name="Light List Accent 2" w:semiHidden="0" w:uiPriority="61" w:unhideWhenUsed="0"/>
+    <w:lsdException w:name="Light Grid Accent 2" w:semiHidden="0" w:uiPriority="62" w:unhideWhenUsed="0"/>
+    <w:lsdException w:name="Medium Shading 1 Accent 2" w:semiHidden="0" w:uiPriority="63" w:unhideWhenUsed="0"/>
+    <w:lsdException w:name="Medium Shading 2 Accent 2" w:semiHidden="0" w:uiPriority="64" w:unhideWhenUsed="0"/>
+    <w:lsdException w:name="Medium List 1 Accent 2" w:semiHidden="0" w:uiPriority="65" w:unhideWhenUsed="0"/>
+    <w:lsdException w:name="Medium List 2 Accent 2" w:semiHidden="0" w:uiPriority="66" w:unhideWhenUsed="0"/>
+    <w:lsdException w:name="Medium Grid 1 Accent 2" w:semiHidden="0" w:uiPriority="67" w:unhideWhenUsed="0"/>
+    <w:lsdException w:name="Medium Grid 2 Accent 2" w:semiHidden="0" w:uiPriority="68" w:unhideWhenUsed="0"/>
+    <w:lsdException w:name="Medium Grid 3 Accent 2" w:semiHidden="0" w:uiPriority="69" w:unhideWhenUsed="0"/>
+    <w:lsdException w:name="Dark List Accent 2" w:semiHidden="0" w:uiPriority="70" w:unhideWhenUsed="0"/>
+    <w:lsdException w:name="Colorful Shading Accent 2" w:semiHidden="0" w:uiPriority="71" w:unhideWhenUsed="0"/>
+    <w:lsdException w:name="Colorful List Accent 2" w:semiHidden="0" w:uiPriority="72" w:unhideWhenUsed="0"/>
+    <w:lsdException w:name="Colorful Grid Accent 2" w:semiHidden="0" w:uiPriority="73" w:unhideWhenUsed="0"/>
+    <w:lsdException w:name="Light Shading Accent 3" w:semiHidden="0" w:uiPriority="60" w:unhideWhenUsed="0"/>
+    <w:lsdException w:name="Light List Accent 3" w:semiHidden="0" w:uiPriority="61" w:unhideWhenUsed="0"/>
+    <w:lsdException w:name="Light Grid Accent 3" w:semiHidden="0" w:uiPriority="62" w:unhideWhenUsed="0"/>
+    <w:lsdException w:name="Medium Shading 1 Accent 3" w:semiHidden="0" w:uiPriority="63" w:unhideWhenUsed="0"/>
+    <w:lsdException w:name="Medium Shading 2 Accent 3" w:semiHidden="0" w:uiPriority="64" w:unhideWhenUsed="0"/>
+    <w:lsdException w:name="Medium List 1 Accent 3" w:semiHidden="0" w:uiPriority="65" w:unhideWhenUsed="0"/>
+    <w:lsdException w:name="Medium List 2 Accent 3" w:semiHidden="0" w:uiPriority="66" w:unhideWhenUsed="0"/>
+    <w:lsdException w:name="Medium Grid 1 Accent 3" w:semiHidden="0" w:uiPriority="67" w:unhideWhenUsed="0"/>
+    <w:lsdException w:name="Medium Grid 2 Accent 3" w:semiHidden="0" w:uiPriority="68" w:unhideWhenUsed="0"/>
+    <w:lsdException w:name="Medium Grid 3 Accent 3" w:semiHidden="0" w:uiPriority="69" w:unhideWhenUsed="0"/>
+    <w:lsdException w:name="Dark List Accent 3" w:semiHidden="0" w:uiPriority="70" w:unhideWhenUsed="0"/>
+    <w:lsdException w:name="Colorful Shading Accent 3" w:semiHidden="0" w:uiPriority="71" w:unhideWhenUsed="0"/>
+    <w:lsdException w:name="Colorful List Accent 3" w:semiHidden="0" w:uiPriority="72" w:unhideWhenUsed="0"/>
+    <w:lsdException w:name="Colorful Grid Accent 3" w:semiHidden="0" w:uiPriority="73" w:unhideWhenUsed="0"/>
+    <w:lsdException w:name="Light Shading Accent 4" w:semiHidden="0" w:uiPriority="60" w:unhideWhenUsed="0"/>
+    <w:lsdException w:name="Light List Accent 4" w:semiHidden="0" w:uiPriority="61" w:unhideWhenUsed="0"/>
+    <w:lsdException w:name="Light Grid Accent 4" w:semiHidden="0" w:uiPriority="62" w:unhideWhenUsed="0"/>
+    <w:lsdException w:name="Medium Shading 1 Accent 4" w:semiHidden="0" w:uiPriority="63" w:unhideWhenUsed="0"/>
+    <w:lsdException w:name="Medium Shading 2 Accent 4" w:semiHidden="0" w:uiPriority="64" w:unhideWhenUsed="0"/>
+    <w:lsdException w:name="Medium List 1 Accent 4" w:semiHidden="0" w:uiPriority="65" w:unhideWhenUsed="0"/>
+    <w:lsdException w:name="Medium List 2 Accent 4" w:semiHidden="0" w:uiPriority="66" w:unhideWhenUsed="0"/>
+    <w:lsdException w:name="Medium Grid 1 Accent 4" w:semiHidden="0" w:uiPriority="67" w:unhideWhenUsed="0"/>
+    <w:lsdException w:name="Medium Grid 2 Accent 4" w:semiHidden="0" w:uiPriority="68" w:unhideWhenUsed="0"/>
+    <w:lsdException w:name="Medium Grid 3 Accent 4" w:semiHidden="0" w:uiPriority="69" w:unhideWhenUsed="0"/>
+    <w:lsdException w:name="Dark List Accent 4" w:semiHidden="0" w:uiPriority="70" w:unhideWhenUsed="0"/>
+    <w:lsdException w:name="Colorful Shading Accent 4" w:semiHidden="0" w:uiPriority="71" w:unhideWhenUsed="0"/>
+    <w:lsdException w:name="Colorful List Accent 4" w:semiHidden="0" w:uiPriority="72" w:unhideWhenUsed="0"/>
+    <w:lsdException w:name="Colorful Grid Accent 4" w:semiHidden="0" w:uiPriority="73" w:unhideWhenUsed="0"/>
+    <w:lsdException w:name="Light Shading Accent 5" w:semiHidden="0" w:uiPriority="60" w:unhideWhenUsed="0"/>
+    <w:lsdException w:name="Light List Accent 5" w:semiHidden="0" w:uiPriority="61" w:unhideWhenUsed="0"/>
+    <w:lsdException w:name="Light Grid Accent 5" w:semiHidden="0" w:uiPriority="62" w:unhideWhenUsed="0"/>
+    <w:lsdException w:name="Medium Shading 1 Accent 5" w:semiHidden="0" w:uiPriority="63" w:unhideWhenUsed="0"/>
+    <w:lsdException w:name="Medium Shading 2 Accent 5" w:semiHidden="0" w:uiPriority="64" w:unhideWhenUsed="0"/>
+    <w:lsdException w:name="Medium List 1 Accent 5" w:semiHidden="0" w:uiPriority="65" w:unhideWhenUsed="0"/>
+    <w:lsdException w:name="Medium List 2 Accent 5" w:semiHidden="0" w:uiPriority="66" w:unhideWhenUsed="0"/>
+    <w:lsdException w:name="Medium Grid 1 Accent 5" w:semiHidden="0" w:uiPriority="67" w:unhideWhenUsed="0"/>
+    <w:lsdException w:name="Medium Grid 2 Accent 5" w:semiHidden="0" w:uiPriority="68" w:unhideWhenUsed="0"/>
+    <w:lsdException w:name="Medium Grid 3 Accent 5" w:semiHidden="0" w:uiPriority="69" w:unhideWhenUsed="0"/>
+    <w:lsdException w:name="Dark List Accent 5" w:semiHidden="0" w:uiPriority="70" w:unhideWhenUsed="0"/>
+    <w:lsdException w:name="Colorful Shading Accent 5" w:semiHidden="0" w:uiPriority="71" w:unhideWhenUsed="0"/>
+    <w:lsdException w:name="Colorful List Accent 5" w:semiHidden="0" w:uiPriority="72" w:unhideWhenUsed="0"/>
+    <w:lsdException w:name="Colorful Grid Accent 5" w:semiHidden="0" w:uiPriority="73" w:unhideWhenUsed="0"/>
+    <w:lsdException w:name="Light Shading Accent 6" w:semiHidden="0" w:uiPriority="60" w:unhideWhenUsed="0"/>
+    <w:lsdException w:name="Light List Accent 6" w:semiHidden="0" w:uiPriority="61" w:unhideWhenUsed="0"/>
+    <w:lsdException w:name="Light Grid Accent 6" w:semiHidden="0" w:uiPriority="62" w:unhideWhenUsed="0"/>
+    <w:lsdException w:name="Medium Shading 1 Accent 6" w:semiHidden="0" w:uiPriority="63" w:unhideWhenUsed="0"/>
+    <w:lsdException w:name="Medium Shading 2 Accent 6" w:semiHidden="0" w:uiPriority="64" w:unhideWhenUsed="0"/>
+    <w:lsdException w:name="Medium List 1 Accent 6" w:semiHidden="0" w:uiPriority="65" w:unhideWhenUsed="0"/>
+    <w:lsdException w:name="Medium List 2 Accent 6" w:semiHidden="0" w:uiPriority="66" w:unhideWhenUsed="0"/>
+    <w:lsdException w:name="Medium Grid 1 Accent 6" w:semiHidden="0" w:uiPriority="67" w:unhideWhenUsed="0"/>
+    <w:lsdException w:name="Medium Grid 2 Accent 6" w:semiHidden="0" w:uiPriority="68" w:unhideWhenUsed="0"/>
+    <w:lsdException w:name="Medium Grid 3 Accent 6" w:semiHidden="0" w:uiPriority="69" w:unhideWhenUsed="0"/>
+    <w:lsdException w:name="Dark List Accent 6" w:semiHidden="0" w:uiPriority="70" w:unhideWhenUsed="0"/>
+    <w:lsdException w:name="Colorful Shading Accent 6" w:semiHidden="0" w:uiPriority="71" w:unhideWhenUsed="0"/>
+    <w:lsdException w:name="Colorful List Accent 6" w:semiHidden="0" w:uiPriority="72" w:unhideWhenUsed="0"/>
+    <w:lsdException w:name="Colorful Grid Accent 6" w:semiHidden="0" w:uiPriority="73" w:unhideWhenUsed="0"/>
+    <w:lsdException w:name="Subtle Emphasis" w:semiHidden="0" w:uiPriority="19" w:unhideWhenUsed="0" w:qFormat="1"/>
+    <w:lsdException w:name="Intense Emphasis" w:semiHidden="0" w:uiPriority="21" w:unhideWhenUsed="0" w:qFormat="1"/>
+    <w:lsdException w:name="Subtle Reference" w:semiHidden="0" w:uiPriority="31" w:unhideWhenUsed="0" w:qFormat="1"/>
+    <w:lsdException w:name="Intense Reference" w:semiHidden="0" w:uiPriority="32" w:unhideWhenUsed="0" w:qFormat="1"/>
+    <w:lsdException w:name="Book Title" w:semiHidden="0" w:uiPriority="33" w:unhideWhenUsed="0" w:qFormat="1"/>
+    <w:lsdException w:name="Bibliography" w:uiPriority="37"/>
+    <w:lsdException w:name="TOC Heading" w:uiPriority="39" w:qFormat="1"/>
   </w:latentStyles>
-  <w:style w:type="paragraph" w:default="1" w:styleId="Standard">
+  <w:style w:type="paragraph" w:default="1" w:styleId="Normal">
     <w:name w:val="Normal"/>
     <w:qFormat/>
   </w:style>
-  <w:style w:type="paragraph" w:styleId="berschrift1">
+  <w:style w:type="paragraph" w:styleId="Heading1">
     <w:name w:val="heading 1"/>
-    <w:basedOn w:val="Standard"/>
-    <w:next w:val="Standard"/>
-    <w:link w:val="berschrift1Zchn"/>
+    <w:basedOn w:val="Normal"/>
+    <w:next w:val="Normal"/>
+    <w:link w:val="Heading1Char"/>
     <w:uiPriority w:val="9"/>
     <w:qFormat/>
     <w:rsid w:val="00AA472F"/>
@@ -4764,11 +4790,11 @@
       <w:szCs w:val="32"/>
     </w:rPr>
   </w:style>
-  <w:style w:type="paragraph" w:styleId="berschrift2">
+  <w:style w:type="paragraph" w:styleId="Heading2">
     <w:name w:val="heading 2"/>
-    <w:basedOn w:val="Standard"/>
-    <w:next w:val="Standard"/>
-    <w:link w:val="berschrift2Zchn"/>
+    <w:basedOn w:val="Normal"/>
+    <w:next w:val="Normal"/>
+    <w:link w:val="Heading2Char"/>
     <w:uiPriority w:val="9"/>
     <w:unhideWhenUsed/>
     <w:qFormat/>
@@ -4786,11 +4812,11 @@
       <w:szCs w:val="26"/>
     </w:rPr>
   </w:style>
-  <w:style w:type="paragraph" w:styleId="berschrift3">
+  <w:style w:type="paragraph" w:styleId="Heading3">
     <w:name w:val="heading 3"/>
-    <w:basedOn w:val="Standard"/>
-    <w:next w:val="Standard"/>
-    <w:link w:val="berschrift3Zchn"/>
+    <w:basedOn w:val="Normal"/>
+    <w:next w:val="Normal"/>
+    <w:link w:val="Heading3Char"/>
     <w:uiPriority w:val="9"/>
     <w:unhideWhenUsed/>
     <w:qFormat/>
@@ -4808,11 +4834,11 @@
       <w:szCs w:val="24"/>
     </w:rPr>
   </w:style>
-  <w:style w:type="paragraph" w:styleId="berschrift4">
+  <w:style w:type="paragraph" w:styleId="Heading4">
     <w:name w:val="heading 4"/>
-    <w:basedOn w:val="Standard"/>
-    <w:next w:val="Standard"/>
-    <w:link w:val="berschrift4Zchn"/>
+    <w:basedOn w:val="Normal"/>
+    <w:next w:val="Normal"/>
+    <w:link w:val="Heading4Char"/>
     <w:uiPriority w:val="9"/>
     <w:semiHidden/>
     <w:unhideWhenUsed/>
@@ -4831,13 +4857,13 @@
       <w:color w:val="2E74B5" w:themeColor="accent1" w:themeShade="BF"/>
     </w:rPr>
   </w:style>
-  <w:style w:type="character" w:default="1" w:styleId="Absatz-Standardschriftart">
+  <w:style w:type="character" w:default="1" w:styleId="DefaultParagraphFont">
     <w:name w:val="Default Paragraph Font"/>
     <w:uiPriority w:val="1"/>
     <w:semiHidden/>
     <w:unhideWhenUsed/>
   </w:style>
-  <w:style w:type="table" w:default="1" w:styleId="NormaleTabelle">
+  <w:style w:type="table" w:default="1" w:styleId="TableNormal">
     <w:name w:val="Normal Table"/>
     <w:uiPriority w:val="99"/>
     <w:semiHidden/>
@@ -4852,17 +4878,17 @@
       </w:tblCellMar>
     </w:tblPr>
   </w:style>
-  <w:style w:type="numbering" w:default="1" w:styleId="KeineListe">
+  <w:style w:type="numbering" w:default="1" w:styleId="NoList">
     <w:name w:val="No List"/>
     <w:uiPriority w:val="99"/>
     <w:semiHidden/>
     <w:unhideWhenUsed/>
   </w:style>
-  <w:style w:type="paragraph" w:styleId="Titel">
+  <w:style w:type="paragraph" w:styleId="Title">
     <w:name w:val="Title"/>
-    <w:basedOn w:val="Standard"/>
-    <w:next w:val="Standard"/>
-    <w:link w:val="TitelZchn"/>
+    <w:basedOn w:val="Normal"/>
+    <w:next w:val="Normal"/>
+    <w:link w:val="TitleChar"/>
     <w:uiPriority w:val="10"/>
     <w:qFormat/>
     <w:rsid w:val="00AA472F"/>
@@ -4878,10 +4904,10 @@
       <w:szCs w:val="56"/>
     </w:rPr>
   </w:style>
-  <w:style w:type="character" w:customStyle="1" w:styleId="TitelZchn">
-    <w:name w:val="Titel Zchn"/>
-    <w:basedOn w:val="Absatz-Standardschriftart"/>
-    <w:link w:val="Titel"/>
+  <w:style w:type="character" w:customStyle="1" w:styleId="TitleChar">
+    <w:name w:val="Title Char"/>
+    <w:basedOn w:val="DefaultParagraphFont"/>
+    <w:link w:val="Title"/>
     <w:uiPriority w:val="10"/>
     <w:rsid w:val="00AA472F"/>
     <w:rPr>
@@ -4892,11 +4918,11 @@
       <w:szCs w:val="56"/>
     </w:rPr>
   </w:style>
-  <w:style w:type="paragraph" w:styleId="Untertitel">
+  <w:style w:type="paragraph" w:styleId="Subtitle">
     <w:name w:val="Subtitle"/>
-    <w:basedOn w:val="Standard"/>
-    <w:next w:val="Standard"/>
-    <w:link w:val="UntertitelZchn"/>
+    <w:basedOn w:val="Normal"/>
+    <w:next w:val="Normal"/>
+    <w:link w:val="SubtitleChar"/>
     <w:uiPriority w:val="11"/>
     <w:qFormat/>
     <w:rsid w:val="00AA472F"/>
@@ -4911,10 +4937,10 @@
       <w:spacing w:val="15"/>
     </w:rPr>
   </w:style>
-  <w:style w:type="character" w:customStyle="1" w:styleId="UntertitelZchn">
-    <w:name w:val="Untertitel Zchn"/>
-    <w:basedOn w:val="Absatz-Standardschriftart"/>
-    <w:link w:val="Untertitel"/>
+  <w:style w:type="character" w:customStyle="1" w:styleId="SubtitleChar">
+    <w:name w:val="Subtitle Char"/>
+    <w:basedOn w:val="DefaultParagraphFont"/>
+    <w:link w:val="Subtitle"/>
     <w:uiPriority w:val="11"/>
     <w:rsid w:val="00AA472F"/>
     <w:rPr>
@@ -4923,10 +4949,10 @@
       <w:spacing w:val="15"/>
     </w:rPr>
   </w:style>
-  <w:style w:type="paragraph" w:styleId="Kopfzeile">
+  <w:style w:type="paragraph" w:styleId="Header">
     <w:name w:val="header"/>
-    <w:basedOn w:val="Standard"/>
-    <w:link w:val="KopfzeileZchn"/>
+    <w:basedOn w:val="Normal"/>
+    <w:link w:val="HeaderChar"/>
     <w:uiPriority w:val="99"/>
     <w:unhideWhenUsed/>
     <w:rsid w:val="00AA472F"/>
@@ -4938,17 +4964,17 @@
       <w:spacing w:after="0" w:line="240" w:lineRule="auto"/>
     </w:pPr>
   </w:style>
-  <w:style w:type="character" w:customStyle="1" w:styleId="KopfzeileZchn">
-    <w:name w:val="Kopfzeile Zchn"/>
-    <w:basedOn w:val="Absatz-Standardschriftart"/>
-    <w:link w:val="Kopfzeile"/>
+  <w:style w:type="character" w:customStyle="1" w:styleId="HeaderChar">
+    <w:name w:val="Header Char"/>
+    <w:basedOn w:val="DefaultParagraphFont"/>
+    <w:link w:val="Header"/>
     <w:uiPriority w:val="99"/>
     <w:rsid w:val="00AA472F"/>
   </w:style>
-  <w:style w:type="paragraph" w:styleId="Fuzeile">
+  <w:style w:type="paragraph" w:styleId="Footer">
     <w:name w:val="footer"/>
-    <w:basedOn w:val="Standard"/>
-    <w:link w:val="FuzeileZchn"/>
+    <w:basedOn w:val="Normal"/>
+    <w:link w:val="FooterChar"/>
     <w:uiPriority w:val="99"/>
     <w:unhideWhenUsed/>
     <w:rsid w:val="00AA472F"/>
@@ -4960,16 +4986,16 @@
       <w:spacing w:after="0" w:line="240" w:lineRule="auto"/>
     </w:pPr>
   </w:style>
-  <w:style w:type="character" w:customStyle="1" w:styleId="FuzeileZchn">
-    <w:name w:val="Fußzeile Zchn"/>
-    <w:basedOn w:val="Absatz-Standardschriftart"/>
-    <w:link w:val="Fuzeile"/>
+  <w:style w:type="character" w:customStyle="1" w:styleId="FooterChar">
+    <w:name w:val="Footer Char"/>
+    <w:basedOn w:val="DefaultParagraphFont"/>
+    <w:link w:val="Footer"/>
     <w:uiPriority w:val="99"/>
     <w:rsid w:val="00AA472F"/>
   </w:style>
-  <w:style w:type="paragraph" w:styleId="Listenabsatz">
+  <w:style w:type="paragraph" w:styleId="ListParagraph">
     <w:name w:val="List Paragraph"/>
-    <w:basedOn w:val="Standard"/>
+    <w:basedOn w:val="Normal"/>
     <w:uiPriority w:val="34"/>
     <w:qFormat/>
     <w:rsid w:val="00AA472F"/>
@@ -4978,10 +5004,10 @@
       <w:contextualSpacing/>
     </w:pPr>
   </w:style>
-  <w:style w:type="character" w:customStyle="1" w:styleId="berschrift1Zchn">
-    <w:name w:val="Überschrift 1 Zchn"/>
-    <w:basedOn w:val="Absatz-Standardschriftart"/>
-    <w:link w:val="berschrift1"/>
+  <w:style w:type="character" w:customStyle="1" w:styleId="Heading1Char">
+    <w:name w:val="Heading 1 Char"/>
+    <w:basedOn w:val="DefaultParagraphFont"/>
+    <w:link w:val="Heading1"/>
     <w:uiPriority w:val="9"/>
     <w:rsid w:val="00AA472F"/>
     <w:rPr>
@@ -4991,10 +5017,10 @@
       <w:szCs w:val="32"/>
     </w:rPr>
   </w:style>
-  <w:style w:type="paragraph" w:styleId="Inhaltsverzeichnisberschrift">
+  <w:style w:type="paragraph" w:styleId="TOCHeading">
     <w:name w:val="TOC Heading"/>
-    <w:basedOn w:val="berschrift1"/>
-    <w:next w:val="Standard"/>
+    <w:basedOn w:val="Heading1"/>
+    <w:next w:val="Normal"/>
     <w:uiPriority w:val="39"/>
     <w:unhideWhenUsed/>
     <w:qFormat/>
@@ -5006,10 +5032,10 @@
       <w:lang w:eastAsia="bs-Latn-BA"/>
     </w:rPr>
   </w:style>
-  <w:style w:type="paragraph" w:styleId="Funotentext">
+  <w:style w:type="paragraph" w:styleId="FootnoteText">
     <w:name w:val="footnote text"/>
-    <w:basedOn w:val="Standard"/>
-    <w:link w:val="FunotentextZchn"/>
+    <w:basedOn w:val="Normal"/>
+    <w:link w:val="FootnoteTextChar"/>
     <w:uiPriority w:val="99"/>
     <w:semiHidden/>
     <w:unhideWhenUsed/>
@@ -5022,10 +5048,10 @@
       <w:szCs w:val="20"/>
     </w:rPr>
   </w:style>
-  <w:style w:type="character" w:customStyle="1" w:styleId="FunotentextZchn">
-    <w:name w:val="Fußnotentext Zchn"/>
-    <w:basedOn w:val="Absatz-Standardschriftart"/>
-    <w:link w:val="Funotentext"/>
+  <w:style w:type="character" w:customStyle="1" w:styleId="FootnoteTextChar">
+    <w:name w:val="Footnote Text Char"/>
+    <w:basedOn w:val="DefaultParagraphFont"/>
+    <w:link w:val="FootnoteText"/>
     <w:uiPriority w:val="99"/>
     <w:semiHidden/>
     <w:rsid w:val="00AA472F"/>
@@ -5034,9 +5060,9 @@
       <w:szCs w:val="20"/>
     </w:rPr>
   </w:style>
-  <w:style w:type="character" w:styleId="Funotenzeichen">
+  <w:style w:type="character" w:styleId="FootnoteReference">
     <w:name w:val="footnote reference"/>
-    <w:basedOn w:val="Absatz-Standardschriftart"/>
+    <w:basedOn w:val="DefaultParagraphFont"/>
     <w:uiPriority w:val="99"/>
     <w:semiHidden/>
     <w:unhideWhenUsed/>
@@ -5045,10 +5071,10 @@
       <w:vertAlign w:val="superscript"/>
     </w:rPr>
   </w:style>
-  <w:style w:type="character" w:customStyle="1" w:styleId="berschrift4Zchn">
-    <w:name w:val="Überschrift 4 Zchn"/>
-    <w:basedOn w:val="Absatz-Standardschriftart"/>
-    <w:link w:val="berschrift4"/>
+  <w:style w:type="character" w:customStyle="1" w:styleId="Heading4Char">
+    <w:name w:val="Heading 4 Char"/>
+    <w:basedOn w:val="DefaultParagraphFont"/>
+    <w:link w:val="Heading4"/>
     <w:uiPriority w:val="9"/>
     <w:semiHidden/>
     <w:rsid w:val="003E6E5E"/>
@@ -5059,10 +5085,10 @@
       <w:color w:val="2E74B5" w:themeColor="accent1" w:themeShade="BF"/>
     </w:rPr>
   </w:style>
-  <w:style w:type="character" w:customStyle="1" w:styleId="berschrift2Zchn">
-    <w:name w:val="Überschrift 2 Zchn"/>
-    <w:basedOn w:val="Absatz-Standardschriftart"/>
-    <w:link w:val="berschrift2"/>
+  <w:style w:type="character" w:customStyle="1" w:styleId="Heading2Char">
+    <w:name w:val="Heading 2 Char"/>
+    <w:basedOn w:val="DefaultParagraphFont"/>
+    <w:link w:val="Heading2"/>
     <w:uiPriority w:val="9"/>
     <w:rsid w:val="003E6E5E"/>
     <w:rPr>
@@ -5072,10 +5098,10 @@
       <w:szCs w:val="26"/>
     </w:rPr>
   </w:style>
-  <w:style w:type="character" w:customStyle="1" w:styleId="berschrift3Zchn">
-    <w:name w:val="Überschrift 3 Zchn"/>
-    <w:basedOn w:val="Absatz-Standardschriftart"/>
-    <w:link w:val="berschrift3"/>
+  <w:style w:type="character" w:customStyle="1" w:styleId="Heading3Char">
+    <w:name w:val="Heading 3 Char"/>
+    <w:basedOn w:val="DefaultParagraphFont"/>
+    <w:link w:val="Heading3"/>
     <w:uiPriority w:val="9"/>
     <w:rsid w:val="003E6E5E"/>
     <w:rPr>
@@ -5085,10 +5111,10 @@
       <w:szCs w:val="24"/>
     </w:rPr>
   </w:style>
-  <w:style w:type="paragraph" w:styleId="Verzeichnis1">
+  <w:style w:type="paragraph" w:styleId="TOC1">
     <w:name w:val="toc 1"/>
-    <w:basedOn w:val="Standard"/>
-    <w:next w:val="Standard"/>
+    <w:basedOn w:val="Normal"/>
+    <w:next w:val="Normal"/>
     <w:autoRedefine/>
     <w:uiPriority w:val="39"/>
     <w:unhideWhenUsed/>
@@ -5097,10 +5123,10 @@
       <w:spacing w:after="100"/>
     </w:pPr>
   </w:style>
-  <w:style w:type="paragraph" w:styleId="Verzeichnis2">
+  <w:style w:type="paragraph" w:styleId="TOC2">
     <w:name w:val="toc 2"/>
-    <w:basedOn w:val="Standard"/>
-    <w:next w:val="Standard"/>
+    <w:basedOn w:val="Normal"/>
+    <w:next w:val="Normal"/>
     <w:autoRedefine/>
     <w:uiPriority w:val="39"/>
     <w:unhideWhenUsed/>
@@ -5110,10 +5136,10 @@
       <w:ind w:left="220"/>
     </w:pPr>
   </w:style>
-  <w:style w:type="paragraph" w:styleId="Verzeichnis3">
+  <w:style w:type="paragraph" w:styleId="TOC3">
     <w:name w:val="toc 3"/>
-    <w:basedOn w:val="Standard"/>
-    <w:next w:val="Standard"/>
+    <w:basedOn w:val="Normal"/>
+    <w:next w:val="Normal"/>
     <w:autoRedefine/>
     <w:uiPriority w:val="39"/>
     <w:unhideWhenUsed/>
@@ -5125,7 +5151,7 @@
   </w:style>
   <w:style w:type="character" w:styleId="Hyperlink">
     <w:name w:val="Hyperlink"/>
-    <w:basedOn w:val="Absatz-Standardschriftart"/>
+    <w:basedOn w:val="DefaultParagraphFont"/>
     <w:uiPriority w:val="99"/>
     <w:unhideWhenUsed/>
     <w:rsid w:val="003E6E5E"/>
@@ -5134,15 +5160,16 @@
       <w:u w:val="single"/>
     </w:rPr>
   </w:style>
-  <w:style w:type="table" w:styleId="Tabellenraster">
+  <w:style w:type="table" w:styleId="TableGrid">
     <w:name w:val="Table Grid"/>
-    <w:basedOn w:val="NormaleTabelle"/>
+    <w:basedOn w:val="TableNormal"/>
     <w:uiPriority w:val="39"/>
     <w:rsid w:val="00733242"/>
     <w:pPr>
       <w:spacing w:after="0" w:line="240" w:lineRule="auto"/>
     </w:pPr>
     <w:tblPr>
+      <w:tblInd w:w="0" w:type="dxa"/>
       <w:tblBorders>
         <w:top w:val="single" w:sz="4" w:space="0" w:color="auto"/>
         <w:left w:val="single" w:sz="4" w:space="0" w:color="auto"/>
@@ -5151,7 +5178,653 @@
         <w:insideH w:val="single" w:sz="4" w:space="0" w:color="auto"/>
         <w:insideV w:val="single" w:sz="4" w:space="0" w:color="auto"/>
       </w:tblBorders>
+      <w:tblCellMar>
+        <w:top w:w="0" w:type="dxa"/>
+        <w:left w:w="108" w:type="dxa"/>
+        <w:bottom w:w="0" w:type="dxa"/>
+        <w:right w:w="108" w:type="dxa"/>
+      </w:tblCellMar>
     </w:tblPr>
+  </w:style>
+  <w:style w:type="paragraph" w:styleId="BalloonText">
+    <w:name w:val="Balloon Text"/>
+    <w:basedOn w:val="Normal"/>
+    <w:link w:val="BalloonTextChar"/>
+    <w:uiPriority w:val="99"/>
+    <w:semiHidden/>
+    <w:unhideWhenUsed/>
+    <w:rsid w:val="00AF62D4"/>
+    <w:pPr>
+      <w:spacing w:after="0" w:line="240" w:lineRule="auto"/>
+    </w:pPr>
+    <w:rPr>
+      <w:rFonts w:ascii="Tahoma" w:hAnsi="Tahoma" w:cs="Tahoma"/>
+      <w:sz w:val="16"/>
+      <w:szCs w:val="16"/>
+    </w:rPr>
+  </w:style>
+  <w:style w:type="character" w:customStyle="1" w:styleId="BalloonTextChar">
+    <w:name w:val="Balloon Text Char"/>
+    <w:basedOn w:val="DefaultParagraphFont"/>
+    <w:link w:val="BalloonText"/>
+    <w:uiPriority w:val="99"/>
+    <w:semiHidden/>
+    <w:rsid w:val="00AF62D4"/>
+    <w:rPr>
+      <w:rFonts w:ascii="Tahoma" w:hAnsi="Tahoma" w:cs="Tahoma"/>
+      <w:sz w:val="16"/>
+      <w:szCs w:val="16"/>
+    </w:rPr>
+  </w:style>
+</w:styles>
+</file>
+
+<file path=word/stylesWithEffects.xml><?xml version="1.0" encoding="utf-8"?>
+<w:styles xmlns:wpc="http://schemas.microsoft.com/office/word/2010/wordprocessingCanvas" xmlns:mc="http://schemas.openxmlformats.org/markup-compatibility/2006" xmlns:o="urn:schemas-microsoft-com:office:office" xmlns:r="http://schemas.openxmlformats.org/officeDocument/2006/relationships" xmlns:m="http://schemas.openxmlformats.org/officeDocument/2006/math" xmlns:v="urn:schemas-microsoft-com:vml" xmlns:wp14="http://schemas.microsoft.com/office/word/2010/wordprocessingDrawing" xmlns:wp="http://schemas.openxmlformats.org/drawingml/2006/wordprocessingDrawing" xmlns:w10="urn:schemas-microsoft-com:office:word" xmlns:w="http://schemas.openxmlformats.org/wordprocessingml/2006/main" xmlns:w14="http://schemas.microsoft.com/office/word/2010/wordml" xmlns:wpg="http://schemas.microsoft.com/office/word/2010/wordprocessingGroup" xmlns:wpi="http://schemas.microsoft.com/office/word/2010/wordprocessingInk" xmlns:wne="http://schemas.microsoft.com/office/word/2006/wordml" xmlns:wps="http://schemas.microsoft.com/office/word/2010/wordprocessingShape" mc:Ignorable="w14 wp14">
+  <w:docDefaults>
+    <w:rPrDefault>
+      <w:rPr>
+        <w:rFonts w:asciiTheme="minorHAnsi" w:eastAsiaTheme="minorHAnsi" w:hAnsiTheme="minorHAnsi" w:cstheme="minorBidi"/>
+        <w:sz w:val="22"/>
+        <w:szCs w:val="22"/>
+        <w:lang w:val="bs-Latn-BA" w:eastAsia="en-US" w:bidi="ar-SA"/>
+      </w:rPr>
+    </w:rPrDefault>
+    <w:pPrDefault>
+      <w:pPr>
+        <w:spacing w:after="160" w:line="259" w:lineRule="auto"/>
+      </w:pPr>
+    </w:pPrDefault>
+  </w:docDefaults>
+  <w:latentStyles w:defLockedState="0" w:defUIPriority="99" w:defSemiHidden="1" w:defUnhideWhenUsed="1" w:defQFormat="0" w:count="267">
+    <w:lsdException w:name="Normal" w:semiHidden="0" w:uiPriority="0" w:unhideWhenUsed="0" w:qFormat="1"/>
+    <w:lsdException w:name="heading 1" w:semiHidden="0" w:uiPriority="9" w:unhideWhenUsed="0" w:qFormat="1"/>
+    <w:lsdException w:name="heading 2" w:uiPriority="9" w:qFormat="1"/>
+    <w:lsdException w:name="heading 3" w:uiPriority="9" w:qFormat="1"/>
+    <w:lsdException w:name="heading 4" w:uiPriority="9" w:qFormat="1"/>
+    <w:lsdException w:name="heading 5" w:uiPriority="9" w:qFormat="1"/>
+    <w:lsdException w:name="heading 6" w:uiPriority="9" w:qFormat="1"/>
+    <w:lsdException w:name="heading 7" w:uiPriority="9" w:qFormat="1"/>
+    <w:lsdException w:name="heading 8" w:uiPriority="9" w:qFormat="1"/>
+    <w:lsdException w:name="heading 9" w:uiPriority="9" w:qFormat="1"/>
+    <w:lsdException w:name="toc 1" w:uiPriority="39"/>
+    <w:lsdException w:name="toc 2" w:uiPriority="39"/>
+    <w:lsdException w:name="toc 3" w:uiPriority="39"/>
+    <w:lsdException w:name="toc 4" w:uiPriority="39"/>
+    <w:lsdException w:name="toc 5" w:uiPriority="39"/>
+    <w:lsdException w:name="toc 6" w:uiPriority="39"/>
+    <w:lsdException w:name="toc 7" w:uiPriority="39"/>
+    <w:lsdException w:name="toc 8" w:uiPriority="39"/>
+    <w:lsdException w:name="toc 9" w:uiPriority="39"/>
+    <w:lsdException w:name="caption" w:uiPriority="35" w:qFormat="1"/>
+    <w:lsdException w:name="Title" w:semiHidden="0" w:uiPriority="10" w:unhideWhenUsed="0" w:qFormat="1"/>
+    <w:lsdException w:name="Default Paragraph Font" w:uiPriority="1"/>
+    <w:lsdException w:name="Subtitle" w:semiHidden="0" w:uiPriority="11" w:unhideWhenUsed="0" w:qFormat="1"/>
+    <w:lsdException w:name="Strong" w:semiHidden="0" w:uiPriority="22" w:unhideWhenUsed="0" w:qFormat="1"/>
+    <w:lsdException w:name="Emphasis" w:semiHidden="0" w:uiPriority="20" w:unhideWhenUsed="0" w:qFormat="1"/>
+    <w:lsdException w:name="Table Grid" w:semiHidden="0" w:uiPriority="39" w:unhideWhenUsed="0"/>
+    <w:lsdException w:name="Placeholder Text" w:unhideWhenUsed="0"/>
+    <w:lsdException w:name="No Spacing" w:semiHidden="0" w:uiPriority="1" w:unhideWhenUsed="0" w:qFormat="1"/>
+    <w:lsdException w:name="Light Shading" w:semiHidden="0" w:uiPriority="60" w:unhideWhenUsed="0"/>
+    <w:lsdException w:name="Light List" w:semiHidden="0" w:uiPriority="61" w:unhideWhenUsed="0"/>
+    <w:lsdException w:name="Light Grid" w:semiHidden="0" w:uiPriority="62" w:unhideWhenUsed="0"/>
+    <w:lsdException w:name="Medium Shading 1" w:semiHidden="0" w:uiPriority="63" w:unhideWhenUsed="0"/>
+    <w:lsdException w:name="Medium Shading 2" w:semiHidden="0" w:uiPriority="64" w:unhideWhenUsed="0"/>
+    <w:lsdException w:name="Medium List 1" w:semiHidden="0" w:uiPriority="65" w:unhideWhenUsed="0"/>
+    <w:lsdException w:name="Medium List 2" w:semiHidden="0" w:uiPriority="66" w:unhideWhenUsed="0"/>
+    <w:lsdException w:name="Medium Grid 1" w:semiHidden="0" w:uiPriority="67" w:unhideWhenUsed="0"/>
+    <w:lsdException w:name="Medium Grid 2" w:semiHidden="0" w:uiPriority="68" w:unhideWhenUsed="0"/>
+    <w:lsdException w:name="Medium Grid 3" w:semiHidden="0" w:uiPriority="69" w:unhideWhenUsed="0"/>
+    <w:lsdException w:name="Dark List" w:semiHidden="0" w:uiPriority="70" w:unhideWhenUsed="0"/>
+    <w:lsdException w:name="Colorful Shading" w:semiHidden="0" w:uiPriority="71" w:unhideWhenUsed="0"/>
+    <w:lsdException w:name="Colorful List" w:semiHidden="0" w:uiPriority="72" w:unhideWhenUsed="0"/>
+    <w:lsdException w:name="Colorful Grid" w:semiHidden="0" w:uiPriority="73" w:unhideWhenUsed="0"/>
+    <w:lsdException w:name="Light Shading Accent 1" w:semiHidden="0" w:uiPriority="60" w:unhideWhenUsed="0"/>
+    <w:lsdException w:name="Light List Accent 1" w:semiHidden="0" w:uiPriority="61" w:unhideWhenUsed="0"/>
+    <w:lsdException w:name="Light Grid Accent 1" w:semiHidden="0" w:uiPriority="62" w:unhideWhenUsed="0"/>
+    <w:lsdException w:name="Medium Shading 1 Accent 1" w:semiHidden="0" w:uiPriority="63" w:unhideWhenUsed="0"/>
+    <w:lsdException w:name="Medium Shading 2 Accent 1" w:semiHidden="0" w:uiPriority="64" w:unhideWhenUsed="0"/>
+    <w:lsdException w:name="Medium List 1 Accent 1" w:semiHidden="0" w:uiPriority="65" w:unhideWhenUsed="0"/>
+    <w:lsdException w:name="Revision" w:unhideWhenUsed="0"/>
+    <w:lsdException w:name="List Paragraph" w:semiHidden="0" w:uiPriority="34" w:unhideWhenUsed="0" w:qFormat="1"/>
+    <w:lsdException w:name="Quote" w:semiHidden="0" w:uiPriority="29" w:unhideWhenUsed="0" w:qFormat="1"/>
+    <w:lsdException w:name="Intense Quote" w:semiHidden="0" w:uiPriority="30" w:unhideWhenUsed="0" w:qFormat="1"/>
+    <w:lsdException w:name="Medium List 2 Accent 1" w:semiHidden="0" w:uiPriority="66" w:unhideWhenUsed="0"/>
+    <w:lsdException w:name="Medium Grid 1 Accent 1" w:semiHidden="0" w:uiPriority="67" w:unhideWhenUsed="0"/>
+    <w:lsdException w:name="Medium Grid 2 Accent 1" w:semiHidden="0" w:uiPriority="68" w:unhideWhenUsed="0"/>
+    <w:lsdException w:name="Medium Grid 3 Accent 1" w:semiHidden="0" w:uiPriority="69" w:unhideWhenUsed="0"/>
+    <w:lsdException w:name="Dark List Accent 1" w:semiHidden="0" w:uiPriority="70" w:unhideWhenUsed="0"/>
+    <w:lsdException w:name="Colorful Shading Accent 1" w:semiHidden="0" w:uiPriority="71" w:unhideWhenUsed="0"/>
+    <w:lsdException w:name="Colorful List Accent 1" w:semiHidden="0" w:uiPriority="72" w:unhideWhenUsed="0"/>
+    <w:lsdException w:name="Colorful Grid Accent 1" w:semiHidden="0" w:uiPriority="73" w:unhideWhenUsed="0"/>
+    <w:lsdException w:name="Light Shading Accent 2" w:semiHidden="0" w:uiPriority="60" w:unhideWhenUsed="0"/>
+    <w:lsdException w:name="Light List Accent 2" w:semiHidden="0" w:uiPriority="61" w:unhideWhenUsed="0"/>
+    <w:lsdException w:name="Light Grid Accent 2" w:semiHidden="0" w:uiPriority="62" w:unhideWhenUsed="0"/>
+    <w:lsdException w:name="Medium Shading 1 Accent 2" w:semiHidden="0" w:uiPriority="63" w:unhideWhenUsed="0"/>
+    <w:lsdException w:name="Medium Shading 2 Accent 2" w:semiHidden="0" w:uiPriority="64" w:unhideWhenUsed="0"/>
+    <w:lsdException w:name="Medium List 1 Accent 2" w:semiHidden="0" w:uiPriority="65" w:unhideWhenUsed="0"/>
+    <w:lsdException w:name="Medium List 2 Accent 2" w:semiHidden="0" w:uiPriority="66" w:unhideWhenUsed="0"/>
+    <w:lsdException w:name="Medium Grid 1 Accent 2" w:semiHidden="0" w:uiPriority="67" w:unhideWhenUsed="0"/>
+    <w:lsdException w:name="Medium Grid 2 Accent 2" w:semiHidden="0" w:uiPriority="68" w:unhideWhenUsed="0"/>
+    <w:lsdException w:name="Medium Grid 3 Accent 2" w:semiHidden="0" w:uiPriority="69" w:unhideWhenUsed="0"/>
+    <w:lsdException w:name="Dark List Accent 2" w:semiHidden="0" w:uiPriority="70" w:unhideWhenUsed="0"/>
+    <w:lsdException w:name="Colorful Shading Accent 2" w:semiHidden="0" w:uiPriority="71" w:unhideWhenUsed="0"/>
+    <w:lsdException w:name="Colorful List Accent 2" w:semiHidden="0" w:uiPriority="72" w:unhideWhenUsed="0"/>
+    <w:lsdException w:name="Colorful Grid Accent 2" w:semiHidden="0" w:uiPriority="73" w:unhideWhenUsed="0"/>
+    <w:lsdException w:name="Light Shading Accent 3" w:semiHidden="0" w:uiPriority="60" w:unhideWhenUsed="0"/>
+    <w:lsdException w:name="Light List Accent 3" w:semiHidden="0" w:uiPriority="61" w:unhideWhenUsed="0"/>
+    <w:lsdException w:name="Light Grid Accent 3" w:semiHidden="0" w:uiPriority="62" w:unhideWhenUsed="0"/>
+    <w:lsdException w:name="Medium Shading 1 Accent 3" w:semiHidden="0" w:uiPriority="63" w:unhideWhenUsed="0"/>
+    <w:lsdException w:name="Medium Shading 2 Accent 3" w:semiHidden="0" w:uiPriority="64" w:unhideWhenUsed="0"/>
+    <w:lsdException w:name="Medium List 1 Accent 3" w:semiHidden="0" w:uiPriority="65" w:unhideWhenUsed="0"/>
+    <w:lsdException w:name="Medium List 2 Accent 3" w:semiHidden="0" w:uiPriority="66" w:unhideWhenUsed="0"/>
+    <w:lsdException w:name="Medium Grid 1 Accent 3" w:semiHidden="0" w:uiPriority="67" w:unhideWhenUsed="0"/>
+    <w:lsdException w:name="Medium Grid 2 Accent 3" w:semiHidden="0" w:uiPriority="68" w:unhideWhenUsed="0"/>
+    <w:lsdException w:name="Medium Grid 3 Accent 3" w:semiHidden="0" w:uiPriority="69" w:unhideWhenUsed="0"/>
+    <w:lsdException w:name="Dark List Accent 3" w:semiHidden="0" w:uiPriority="70" w:unhideWhenUsed="0"/>
+    <w:lsdException w:name="Colorful Shading Accent 3" w:semiHidden="0" w:uiPriority="71" w:unhideWhenUsed="0"/>
+    <w:lsdException w:name="Colorful List Accent 3" w:semiHidden="0" w:uiPriority="72" w:unhideWhenUsed="0"/>
+    <w:lsdException w:name="Colorful Grid Accent 3" w:semiHidden="0" w:uiPriority="73" w:unhideWhenUsed="0"/>
+    <w:lsdException w:name="Light Shading Accent 4" w:semiHidden="0" w:uiPriority="60" w:unhideWhenUsed="0"/>
+    <w:lsdException w:name="Light List Accent 4" w:semiHidden="0" w:uiPriority="61" w:unhideWhenUsed="0"/>
+    <w:lsdException w:name="Light Grid Accent 4" w:semiHidden="0" w:uiPriority="62" w:unhideWhenUsed="0"/>
+    <w:lsdException w:name="Medium Shading 1 Accent 4" w:semiHidden="0" w:uiPriority="63" w:unhideWhenUsed="0"/>
+    <w:lsdException w:name="Medium Shading 2 Accent 4" w:semiHidden="0" w:uiPriority="64" w:unhideWhenUsed="0"/>
+    <w:lsdException w:name="Medium List 1 Accent 4" w:semiHidden="0" w:uiPriority="65" w:unhideWhenUsed="0"/>
+    <w:lsdException w:name="Medium List 2 Accent 4" w:semiHidden="0" w:uiPriority="66" w:unhideWhenUsed="0"/>
+    <w:lsdException w:name="Medium Grid 1 Accent 4" w:semiHidden="0" w:uiPriority="67" w:unhideWhenUsed="0"/>
+    <w:lsdException w:name="Medium Grid 2 Accent 4" w:semiHidden="0" w:uiPriority="68" w:unhideWhenUsed="0"/>
+    <w:lsdException w:name="Medium Grid 3 Accent 4" w:semiHidden="0" w:uiPriority="69" w:unhideWhenUsed="0"/>
+    <w:lsdException w:name="Dark List Accent 4" w:semiHidden="0" w:uiPriority="70" w:unhideWhenUsed="0"/>
+    <w:lsdException w:name="Colorful Shading Accent 4" w:semiHidden="0" w:uiPriority="71" w:unhideWhenUsed="0"/>
+    <w:lsdException w:name="Colorful List Accent 4" w:semiHidden="0" w:uiPriority="72" w:unhideWhenUsed="0"/>
+    <w:lsdException w:name="Colorful Grid Accent 4" w:semiHidden="0" w:uiPriority="73" w:unhideWhenUsed="0"/>
+    <w:lsdException w:name="Light Shading Accent 5" w:semiHidden="0" w:uiPriority="60" w:unhideWhenUsed="0"/>
+    <w:lsdException w:name="Light List Accent 5" w:semiHidden="0" w:uiPriority="61" w:unhideWhenUsed="0"/>
+    <w:lsdException w:name="Light Grid Accent 5" w:semiHidden="0" w:uiPriority="62" w:unhideWhenUsed="0"/>
+    <w:lsdException w:name="Medium Shading 1 Accent 5" w:semiHidden="0" w:uiPriority="63" w:unhideWhenUsed="0"/>
+    <w:lsdException w:name="Medium Shading 2 Accent 5" w:semiHidden="0" w:uiPriority="64" w:unhideWhenUsed="0"/>
+    <w:lsdException w:name="Medium List 1 Accent 5" w:semiHidden="0" w:uiPriority="65" w:unhideWhenUsed="0"/>
+    <w:lsdException w:name="Medium List 2 Accent 5" w:semiHidden="0" w:uiPriority="66" w:unhideWhenUsed="0"/>
+    <w:lsdException w:name="Medium Grid 1 Accent 5" w:semiHidden="0" w:uiPriority="67" w:unhideWhenUsed="0"/>
+    <w:lsdException w:name="Medium Grid 2 Accent 5" w:semiHidden="0" w:uiPriority="68" w:unhideWhenUsed="0"/>
+    <w:lsdException w:name="Medium Grid 3 Accent 5" w:semiHidden="0" w:uiPriority="69" w:unhideWhenUsed="0"/>
+    <w:lsdException w:name="Dark List Accent 5" w:semiHidden="0" w:uiPriority="70" w:unhideWhenUsed="0"/>
+    <w:lsdException w:name="Colorful Shading Accent 5" w:semiHidden="0" w:uiPriority="71" w:unhideWhenUsed="0"/>
+    <w:lsdException w:name="Colorful List Accent 5" w:semiHidden="0" w:uiPriority="72" w:unhideWhenUsed="0"/>
+    <w:lsdException w:name="Colorful Grid Accent 5" w:semiHidden="0" w:uiPriority="73" w:unhideWhenUsed="0"/>
+    <w:lsdException w:name="Light Shading Accent 6" w:semiHidden="0" w:uiPriority="60" w:unhideWhenUsed="0"/>
+    <w:lsdException w:name="Light List Accent 6" w:semiHidden="0" w:uiPriority="61" w:unhideWhenUsed="0"/>
+    <w:lsdException w:name="Light Grid Accent 6" w:semiHidden="0" w:uiPriority="62" w:unhideWhenUsed="0"/>
+    <w:lsdException w:name="Medium Shading 1 Accent 6" w:semiHidden="0" w:uiPriority="63" w:unhideWhenUsed="0"/>
+    <w:lsdException w:name="Medium Shading 2 Accent 6" w:semiHidden="0" w:uiPriority="64" w:unhideWhenUsed="0"/>
+    <w:lsdException w:name="Medium List 1 Accent 6" w:semiHidden="0" w:uiPriority="65" w:unhideWhenUsed="0"/>
+    <w:lsdException w:name="Medium List 2 Accent 6" w:semiHidden="0" w:uiPriority="66" w:unhideWhenUsed="0"/>
+    <w:lsdException w:name="Medium Grid 1 Accent 6" w:semiHidden="0" w:uiPriority="67" w:unhideWhenUsed="0"/>
+    <w:lsdException w:name="Medium Grid 2 Accent 6" w:semiHidden="0" w:uiPriority="68" w:unhideWhenUsed="0"/>
+    <w:lsdException w:name="Medium Grid 3 Accent 6" w:semiHidden="0" w:uiPriority="69" w:unhideWhenUsed="0"/>
+    <w:lsdException w:name="Dark List Accent 6" w:semiHidden="0" w:uiPriority="70" w:unhideWhenUsed="0"/>
+    <w:lsdException w:name="Colorful Shading Accent 6" w:semiHidden="0" w:uiPriority="71" w:unhideWhenUsed="0"/>
+    <w:lsdException w:name="Colorful List Accent 6" w:semiHidden="0" w:uiPriority="72" w:unhideWhenUsed="0"/>
+    <w:lsdException w:name="Colorful Grid Accent 6" w:semiHidden="0" w:uiPriority="73" w:unhideWhenUsed="0"/>
+    <w:lsdException w:name="Subtle Emphasis" w:semiHidden="0" w:uiPriority="19" w:unhideWhenUsed="0" w:qFormat="1"/>
+    <w:lsdException w:name="Intense Emphasis" w:semiHidden="0" w:uiPriority="21" w:unhideWhenUsed="0" w:qFormat="1"/>
+    <w:lsdException w:name="Subtle Reference" w:semiHidden="0" w:uiPriority="31" w:unhideWhenUsed="0" w:qFormat="1"/>
+    <w:lsdException w:name="Intense Reference" w:semiHidden="0" w:uiPriority="32" w:unhideWhenUsed="0" w:qFormat="1"/>
+    <w:lsdException w:name="Book Title" w:semiHidden="0" w:uiPriority="33" w:unhideWhenUsed="0" w:qFormat="1"/>
+    <w:lsdException w:name="Bibliography" w:uiPriority="37"/>
+    <w:lsdException w:name="TOC Heading" w:uiPriority="39" w:qFormat="1"/>
+  </w:latentStyles>
+  <w:style w:type="paragraph" w:default="1" w:styleId="Normal">
+    <w:name w:val="Normal"/>
+    <w:qFormat/>
+  </w:style>
+  <w:style w:type="paragraph" w:styleId="Heading1">
+    <w:name w:val="heading 1"/>
+    <w:basedOn w:val="Normal"/>
+    <w:next w:val="Normal"/>
+    <w:link w:val="Heading1Char"/>
+    <w:uiPriority w:val="9"/>
+    <w:qFormat/>
+    <w:rsid w:val="00AA472F"/>
+    <w:pPr>
+      <w:keepNext/>
+      <w:keepLines/>
+      <w:spacing w:before="240" w:after="0"/>
+      <w:outlineLvl w:val="0"/>
+    </w:pPr>
+    <w:rPr>
+      <w:rFonts w:asciiTheme="majorHAnsi" w:eastAsiaTheme="majorEastAsia" w:hAnsiTheme="majorHAnsi" w:cstheme="majorBidi"/>
+      <w:color w:val="2E74B5" w:themeColor="accent1" w:themeShade="BF"/>
+      <w:sz w:val="32"/>
+      <w:szCs w:val="32"/>
+    </w:rPr>
+  </w:style>
+  <w:style w:type="paragraph" w:styleId="Heading2">
+    <w:name w:val="heading 2"/>
+    <w:basedOn w:val="Normal"/>
+    <w:next w:val="Normal"/>
+    <w:link w:val="Heading2Char"/>
+    <w:uiPriority w:val="9"/>
+    <w:unhideWhenUsed/>
+    <w:qFormat/>
+    <w:rsid w:val="003E6E5E"/>
+    <w:pPr>
+      <w:keepNext/>
+      <w:keepLines/>
+      <w:spacing w:before="40" w:after="0"/>
+      <w:outlineLvl w:val="1"/>
+    </w:pPr>
+    <w:rPr>
+      <w:rFonts w:asciiTheme="majorHAnsi" w:eastAsiaTheme="majorEastAsia" w:hAnsiTheme="majorHAnsi" w:cstheme="majorBidi"/>
+      <w:color w:val="2E74B5" w:themeColor="accent1" w:themeShade="BF"/>
+      <w:sz w:val="26"/>
+      <w:szCs w:val="26"/>
+    </w:rPr>
+  </w:style>
+  <w:style w:type="paragraph" w:styleId="Heading3">
+    <w:name w:val="heading 3"/>
+    <w:basedOn w:val="Normal"/>
+    <w:next w:val="Normal"/>
+    <w:link w:val="Heading3Char"/>
+    <w:uiPriority w:val="9"/>
+    <w:unhideWhenUsed/>
+    <w:qFormat/>
+    <w:rsid w:val="003E6E5E"/>
+    <w:pPr>
+      <w:keepNext/>
+      <w:keepLines/>
+      <w:spacing w:before="40" w:after="0"/>
+      <w:outlineLvl w:val="2"/>
+    </w:pPr>
+    <w:rPr>
+      <w:rFonts w:asciiTheme="majorHAnsi" w:eastAsiaTheme="majorEastAsia" w:hAnsiTheme="majorHAnsi" w:cstheme="majorBidi"/>
+      <w:color w:val="1F4D78" w:themeColor="accent1" w:themeShade="7F"/>
+      <w:sz w:val="24"/>
+      <w:szCs w:val="24"/>
+    </w:rPr>
+  </w:style>
+  <w:style w:type="paragraph" w:styleId="Heading4">
+    <w:name w:val="heading 4"/>
+    <w:basedOn w:val="Normal"/>
+    <w:next w:val="Normal"/>
+    <w:link w:val="Heading4Char"/>
+    <w:uiPriority w:val="9"/>
+    <w:semiHidden/>
+    <w:unhideWhenUsed/>
+    <w:qFormat/>
+    <w:rsid w:val="003E6E5E"/>
+    <w:pPr>
+      <w:keepNext/>
+      <w:keepLines/>
+      <w:spacing w:before="40" w:after="0"/>
+      <w:outlineLvl w:val="3"/>
+    </w:pPr>
+    <w:rPr>
+      <w:rFonts w:asciiTheme="majorHAnsi" w:eastAsiaTheme="majorEastAsia" w:hAnsiTheme="majorHAnsi" w:cstheme="majorBidi"/>
+      <w:i/>
+      <w:iCs/>
+      <w:color w:val="2E74B5" w:themeColor="accent1" w:themeShade="BF"/>
+    </w:rPr>
+  </w:style>
+  <w:style w:type="character" w:default="1" w:styleId="DefaultParagraphFont">
+    <w:name w:val="Default Paragraph Font"/>
+    <w:uiPriority w:val="1"/>
+    <w:semiHidden/>
+    <w:unhideWhenUsed/>
+  </w:style>
+  <w:style w:type="table" w:default="1" w:styleId="TableNormal">
+    <w:name w:val="Normal Table"/>
+    <w:uiPriority w:val="99"/>
+    <w:semiHidden/>
+    <w:unhideWhenUsed/>
+    <w:tblPr>
+      <w:tblInd w:w="0" w:type="dxa"/>
+      <w:tblCellMar>
+        <w:top w:w="0" w:type="dxa"/>
+        <w:left w:w="108" w:type="dxa"/>
+        <w:bottom w:w="0" w:type="dxa"/>
+        <w:right w:w="108" w:type="dxa"/>
+      </w:tblCellMar>
+    </w:tblPr>
+  </w:style>
+  <w:style w:type="numbering" w:default="1" w:styleId="NoList">
+    <w:name w:val="No List"/>
+    <w:uiPriority w:val="99"/>
+    <w:semiHidden/>
+    <w:unhideWhenUsed/>
+  </w:style>
+  <w:style w:type="paragraph" w:styleId="Title">
+    <w:name w:val="Title"/>
+    <w:basedOn w:val="Normal"/>
+    <w:next w:val="Normal"/>
+    <w:link w:val="TitleChar"/>
+    <w:uiPriority w:val="10"/>
+    <w:qFormat/>
+    <w:rsid w:val="00AA472F"/>
+    <w:pPr>
+      <w:spacing w:after="0" w:line="240" w:lineRule="auto"/>
+      <w:contextualSpacing/>
+    </w:pPr>
+    <w:rPr>
+      <w:rFonts w:asciiTheme="majorHAnsi" w:eastAsiaTheme="majorEastAsia" w:hAnsiTheme="majorHAnsi" w:cstheme="majorBidi"/>
+      <w:spacing w:val="-10"/>
+      <w:kern w:val="28"/>
+      <w:sz w:val="56"/>
+      <w:szCs w:val="56"/>
+    </w:rPr>
+  </w:style>
+  <w:style w:type="character" w:customStyle="1" w:styleId="TitleChar">
+    <w:name w:val="Title Char"/>
+    <w:basedOn w:val="DefaultParagraphFont"/>
+    <w:link w:val="Title"/>
+    <w:uiPriority w:val="10"/>
+    <w:rsid w:val="00AA472F"/>
+    <w:rPr>
+      <w:rFonts w:asciiTheme="majorHAnsi" w:eastAsiaTheme="majorEastAsia" w:hAnsiTheme="majorHAnsi" w:cstheme="majorBidi"/>
+      <w:spacing w:val="-10"/>
+      <w:kern w:val="28"/>
+      <w:sz w:val="56"/>
+      <w:szCs w:val="56"/>
+    </w:rPr>
+  </w:style>
+  <w:style w:type="paragraph" w:styleId="Subtitle">
+    <w:name w:val="Subtitle"/>
+    <w:basedOn w:val="Normal"/>
+    <w:next w:val="Normal"/>
+    <w:link w:val="SubtitleChar"/>
+    <w:uiPriority w:val="11"/>
+    <w:qFormat/>
+    <w:rsid w:val="00AA472F"/>
+    <w:pPr>
+      <w:numPr>
+        <w:ilvl w:val="1"/>
+      </w:numPr>
+    </w:pPr>
+    <w:rPr>
+      <w:rFonts w:eastAsiaTheme="minorEastAsia"/>
+      <w:color w:val="5A5A5A" w:themeColor="text1" w:themeTint="A5"/>
+      <w:spacing w:val="15"/>
+    </w:rPr>
+  </w:style>
+  <w:style w:type="character" w:customStyle="1" w:styleId="SubtitleChar">
+    <w:name w:val="Subtitle Char"/>
+    <w:basedOn w:val="DefaultParagraphFont"/>
+    <w:link w:val="Subtitle"/>
+    <w:uiPriority w:val="11"/>
+    <w:rsid w:val="00AA472F"/>
+    <w:rPr>
+      <w:rFonts w:eastAsiaTheme="minorEastAsia"/>
+      <w:color w:val="5A5A5A" w:themeColor="text1" w:themeTint="A5"/>
+      <w:spacing w:val="15"/>
+    </w:rPr>
+  </w:style>
+  <w:style w:type="paragraph" w:styleId="Header">
+    <w:name w:val="header"/>
+    <w:basedOn w:val="Normal"/>
+    <w:link w:val="HeaderChar"/>
+    <w:uiPriority w:val="99"/>
+    <w:unhideWhenUsed/>
+    <w:rsid w:val="00AA472F"/>
+    <w:pPr>
+      <w:tabs>
+        <w:tab w:val="center" w:pos="4513"/>
+        <w:tab w:val="right" w:pos="9026"/>
+      </w:tabs>
+      <w:spacing w:after="0" w:line="240" w:lineRule="auto"/>
+    </w:pPr>
+  </w:style>
+  <w:style w:type="character" w:customStyle="1" w:styleId="HeaderChar">
+    <w:name w:val="Header Char"/>
+    <w:basedOn w:val="DefaultParagraphFont"/>
+    <w:link w:val="Header"/>
+    <w:uiPriority w:val="99"/>
+    <w:rsid w:val="00AA472F"/>
+  </w:style>
+  <w:style w:type="paragraph" w:styleId="Footer">
+    <w:name w:val="footer"/>
+    <w:basedOn w:val="Normal"/>
+    <w:link w:val="FooterChar"/>
+    <w:uiPriority w:val="99"/>
+    <w:unhideWhenUsed/>
+    <w:rsid w:val="00AA472F"/>
+    <w:pPr>
+      <w:tabs>
+        <w:tab w:val="center" w:pos="4513"/>
+        <w:tab w:val="right" w:pos="9026"/>
+      </w:tabs>
+      <w:spacing w:after="0" w:line="240" w:lineRule="auto"/>
+    </w:pPr>
+  </w:style>
+  <w:style w:type="character" w:customStyle="1" w:styleId="FooterChar">
+    <w:name w:val="Footer Char"/>
+    <w:basedOn w:val="DefaultParagraphFont"/>
+    <w:link w:val="Footer"/>
+    <w:uiPriority w:val="99"/>
+    <w:rsid w:val="00AA472F"/>
+  </w:style>
+  <w:style w:type="paragraph" w:styleId="ListParagraph">
+    <w:name w:val="List Paragraph"/>
+    <w:basedOn w:val="Normal"/>
+    <w:uiPriority w:val="34"/>
+    <w:qFormat/>
+    <w:rsid w:val="00AA472F"/>
+    <w:pPr>
+      <w:ind w:left="720"/>
+      <w:contextualSpacing/>
+    </w:pPr>
+  </w:style>
+  <w:style w:type="character" w:customStyle="1" w:styleId="Heading1Char">
+    <w:name w:val="Heading 1 Char"/>
+    <w:basedOn w:val="DefaultParagraphFont"/>
+    <w:link w:val="Heading1"/>
+    <w:uiPriority w:val="9"/>
+    <w:rsid w:val="00AA472F"/>
+    <w:rPr>
+      <w:rFonts w:asciiTheme="majorHAnsi" w:eastAsiaTheme="majorEastAsia" w:hAnsiTheme="majorHAnsi" w:cstheme="majorBidi"/>
+      <w:color w:val="2E74B5" w:themeColor="accent1" w:themeShade="BF"/>
+      <w:sz w:val="32"/>
+      <w:szCs w:val="32"/>
+    </w:rPr>
+  </w:style>
+  <w:style w:type="paragraph" w:styleId="TOCHeading">
+    <w:name w:val="TOC Heading"/>
+    <w:basedOn w:val="Heading1"/>
+    <w:next w:val="Normal"/>
+    <w:uiPriority w:val="39"/>
+    <w:unhideWhenUsed/>
+    <w:qFormat/>
+    <w:rsid w:val="00AA472F"/>
+    <w:pPr>
+      <w:outlineLvl w:val="9"/>
+    </w:pPr>
+    <w:rPr>
+      <w:lang w:eastAsia="bs-Latn-BA"/>
+    </w:rPr>
+  </w:style>
+  <w:style w:type="paragraph" w:styleId="FootnoteText">
+    <w:name w:val="footnote text"/>
+    <w:basedOn w:val="Normal"/>
+    <w:link w:val="FootnoteTextChar"/>
+    <w:uiPriority w:val="99"/>
+    <w:semiHidden/>
+    <w:unhideWhenUsed/>
+    <w:rsid w:val="00AA472F"/>
+    <w:pPr>
+      <w:spacing w:after="0" w:line="240" w:lineRule="auto"/>
+    </w:pPr>
+    <w:rPr>
+      <w:sz w:val="20"/>
+      <w:szCs w:val="20"/>
+    </w:rPr>
+  </w:style>
+  <w:style w:type="character" w:customStyle="1" w:styleId="FootnoteTextChar">
+    <w:name w:val="Footnote Text Char"/>
+    <w:basedOn w:val="DefaultParagraphFont"/>
+    <w:link w:val="FootnoteText"/>
+    <w:uiPriority w:val="99"/>
+    <w:semiHidden/>
+    <w:rsid w:val="00AA472F"/>
+    <w:rPr>
+      <w:sz w:val="20"/>
+      <w:szCs w:val="20"/>
+    </w:rPr>
+  </w:style>
+  <w:style w:type="character" w:styleId="FootnoteReference">
+    <w:name w:val="footnote reference"/>
+    <w:basedOn w:val="DefaultParagraphFont"/>
+    <w:uiPriority w:val="99"/>
+    <w:semiHidden/>
+    <w:unhideWhenUsed/>
+    <w:rsid w:val="00AA472F"/>
+    <w:rPr>
+      <w:vertAlign w:val="superscript"/>
+    </w:rPr>
+  </w:style>
+  <w:style w:type="character" w:customStyle="1" w:styleId="Heading4Char">
+    <w:name w:val="Heading 4 Char"/>
+    <w:basedOn w:val="DefaultParagraphFont"/>
+    <w:link w:val="Heading4"/>
+    <w:uiPriority w:val="9"/>
+    <w:semiHidden/>
+    <w:rsid w:val="003E6E5E"/>
+    <w:rPr>
+      <w:rFonts w:asciiTheme="majorHAnsi" w:eastAsiaTheme="majorEastAsia" w:hAnsiTheme="majorHAnsi" w:cstheme="majorBidi"/>
+      <w:i/>
+      <w:iCs/>
+      <w:color w:val="2E74B5" w:themeColor="accent1" w:themeShade="BF"/>
+    </w:rPr>
+  </w:style>
+  <w:style w:type="character" w:customStyle="1" w:styleId="Heading2Char">
+    <w:name w:val="Heading 2 Char"/>
+    <w:basedOn w:val="DefaultParagraphFont"/>
+    <w:link w:val="Heading2"/>
+    <w:uiPriority w:val="9"/>
+    <w:rsid w:val="003E6E5E"/>
+    <w:rPr>
+      <w:rFonts w:asciiTheme="majorHAnsi" w:eastAsiaTheme="majorEastAsia" w:hAnsiTheme="majorHAnsi" w:cstheme="majorBidi"/>
+      <w:color w:val="2E74B5" w:themeColor="accent1" w:themeShade="BF"/>
+      <w:sz w:val="26"/>
+      <w:szCs w:val="26"/>
+    </w:rPr>
+  </w:style>
+  <w:style w:type="character" w:customStyle="1" w:styleId="Heading3Char">
+    <w:name w:val="Heading 3 Char"/>
+    <w:basedOn w:val="DefaultParagraphFont"/>
+    <w:link w:val="Heading3"/>
+    <w:uiPriority w:val="9"/>
+    <w:rsid w:val="003E6E5E"/>
+    <w:rPr>
+      <w:rFonts w:asciiTheme="majorHAnsi" w:eastAsiaTheme="majorEastAsia" w:hAnsiTheme="majorHAnsi" w:cstheme="majorBidi"/>
+      <w:color w:val="1F4D78" w:themeColor="accent1" w:themeShade="7F"/>
+      <w:sz w:val="24"/>
+      <w:szCs w:val="24"/>
+    </w:rPr>
+  </w:style>
+  <w:style w:type="paragraph" w:styleId="TOC1">
+    <w:name w:val="toc 1"/>
+    <w:basedOn w:val="Normal"/>
+    <w:next w:val="Normal"/>
+    <w:autoRedefine/>
+    <w:uiPriority w:val="39"/>
+    <w:unhideWhenUsed/>
+    <w:rsid w:val="003E6E5E"/>
+    <w:pPr>
+      <w:spacing w:after="100"/>
+    </w:pPr>
+  </w:style>
+  <w:style w:type="paragraph" w:styleId="TOC2">
+    <w:name w:val="toc 2"/>
+    <w:basedOn w:val="Normal"/>
+    <w:next w:val="Normal"/>
+    <w:autoRedefine/>
+    <w:uiPriority w:val="39"/>
+    <w:unhideWhenUsed/>
+    <w:rsid w:val="003E6E5E"/>
+    <w:pPr>
+      <w:spacing w:after="100"/>
+      <w:ind w:left="220"/>
+    </w:pPr>
+  </w:style>
+  <w:style w:type="paragraph" w:styleId="TOC3">
+    <w:name w:val="toc 3"/>
+    <w:basedOn w:val="Normal"/>
+    <w:next w:val="Normal"/>
+    <w:autoRedefine/>
+    <w:uiPriority w:val="39"/>
+    <w:unhideWhenUsed/>
+    <w:rsid w:val="003E6E5E"/>
+    <w:pPr>
+      <w:spacing w:after="100"/>
+      <w:ind w:left="440"/>
+    </w:pPr>
+  </w:style>
+  <w:style w:type="character" w:styleId="Hyperlink">
+    <w:name w:val="Hyperlink"/>
+    <w:basedOn w:val="DefaultParagraphFont"/>
+    <w:uiPriority w:val="99"/>
+    <w:unhideWhenUsed/>
+    <w:rsid w:val="003E6E5E"/>
+    <w:rPr>
+      <w:color w:val="0563C1" w:themeColor="hyperlink"/>
+      <w:u w:val="single"/>
+    </w:rPr>
+  </w:style>
+  <w:style w:type="table" w:styleId="TableGrid">
+    <w:name w:val="Table Grid"/>
+    <w:basedOn w:val="TableNormal"/>
+    <w:uiPriority w:val="39"/>
+    <w:rsid w:val="00733242"/>
+    <w:pPr>
+      <w:spacing w:after="0" w:line="240" w:lineRule="auto"/>
+    </w:pPr>
+    <w:tblPr>
+      <w:tblInd w:w="0" w:type="dxa"/>
+      <w:tblBorders>
+        <w:top w:val="single" w:sz="4" w:space="0" w:color="auto"/>
+        <w:left w:val="single" w:sz="4" w:space="0" w:color="auto"/>
+        <w:bottom w:val="single" w:sz="4" w:space="0" w:color="auto"/>
+        <w:right w:val="single" w:sz="4" w:space="0" w:color="auto"/>
+        <w:insideH w:val="single" w:sz="4" w:space="0" w:color="auto"/>
+        <w:insideV w:val="single" w:sz="4" w:space="0" w:color="auto"/>
+      </w:tblBorders>
+      <w:tblCellMar>
+        <w:top w:w="0" w:type="dxa"/>
+        <w:left w:w="108" w:type="dxa"/>
+        <w:bottom w:w="0" w:type="dxa"/>
+        <w:right w:w="108" w:type="dxa"/>
+      </w:tblCellMar>
+    </w:tblPr>
+  </w:style>
+  <w:style w:type="paragraph" w:styleId="BalloonText">
+    <w:name w:val="Balloon Text"/>
+    <w:basedOn w:val="Normal"/>
+    <w:link w:val="BalloonTextChar"/>
+    <w:uiPriority w:val="99"/>
+    <w:semiHidden/>
+    <w:unhideWhenUsed/>
+    <w:rsid w:val="00AF62D4"/>
+    <w:pPr>
+      <w:spacing w:after="0" w:line="240" w:lineRule="auto"/>
+    </w:pPr>
+    <w:rPr>
+      <w:rFonts w:ascii="Tahoma" w:hAnsi="Tahoma" w:cs="Tahoma"/>
+      <w:sz w:val="16"/>
+      <w:szCs w:val="16"/>
+    </w:rPr>
+  </w:style>
+  <w:style w:type="character" w:customStyle="1" w:styleId="BalloonTextChar">
+    <w:name w:val="Balloon Text Char"/>
+    <w:basedOn w:val="DefaultParagraphFont"/>
+    <w:link w:val="BalloonText"/>
+    <w:uiPriority w:val="99"/>
+    <w:semiHidden/>
+    <w:rsid w:val="00AF62D4"/>
+    <w:rPr>
+      <w:rFonts w:ascii="Tahoma" w:hAnsi="Tahoma" w:cs="Tahoma"/>
+      <w:sz w:val="16"/>
+      <w:szCs w:val="16"/>
+    </w:rPr>
   </w:style>
 </w:styles>
 </file>
@@ -5199,7 +5872,7 @@
     </a:clrScheme>
     <a:fontScheme name="Office">
       <a:majorFont>
-        <a:latin typeface="Calibri Light" panose="020F0302020204030204"/>
+        <a:latin typeface="Calibri Light"/>
         <a:ea typeface=""/>
         <a:cs typeface=""/>
         <a:font script="Jpan" typeface="ＭＳ ゴシック"/>
@@ -5234,7 +5907,7 @@
         <a:font script="Geor" typeface="Sylfaen"/>
       </a:majorFont>
       <a:minorFont>
-        <a:latin typeface="Calibri" panose="020F0502020204030204"/>
+        <a:latin typeface="Calibri"/>
         <a:ea typeface=""/>
         <a:cs typeface=""/>
         <a:font script="Jpan" typeface="ＭＳ 明朝"/>
@@ -5411,7 +6084,7 @@
   <a:extraClrSchemeLst/>
   <a:extLst>
     <a:ext uri="{05A4C25C-085E-4340-85A3-A5531E510DB2}">
-      <thm15:themeFamily xmlns:thm15="http://schemas.microsoft.com/office/thememl/2012/main" name="Office Theme" id="{62F939B6-93AF-4DB8-9C6B-D6C7DFDC589F}" vid="{4A3C46E8-61CC-4603-A589-7422A47A8E4A}"/>
+      <thm15:themeFamily xmlns="" xmlns:thm15="http://schemas.microsoft.com/office/thememl/2012/main" name="Office Theme" id="{62F939B6-93AF-4DB8-9C6B-D6C7DFDC589F}" vid="{4A3C46E8-61CC-4603-A589-7422A47A8E4A}"/>
     </a:ext>
   </a:extLst>
 </a:theme>
@@ -5422,7 +6095,7 @@
 </file>
 
 <file path=customXml/itemProps1.xml><?xml version="1.0" encoding="utf-8"?>
-<ds:datastoreItem xmlns:ds="http://schemas.openxmlformats.org/officeDocument/2006/customXml" ds:itemID="{E522128D-CE2E-4934-B365-D7BBDB1A7FB5}">
+<ds:datastoreItem xmlns:ds="http://schemas.openxmlformats.org/officeDocument/2006/customXml" ds:itemID="{4D9400AD-A7C4-49F2-9262-4E837955BDFA}">
   <ds:schemaRefs>
     <ds:schemaRef ds:uri="http://schemas.openxmlformats.org/officeDocument/2006/bibliography"/>
   </ds:schemaRefs>

</xml_diff>